<commit_message>
cập nhật phần quản lý nhân viên của trung làm tổng hợp quản lý nhân viên
</commit_message>
<xml_diff>
--- a/Team01/[DD] [TOMORROW] [QuanLyXeKhach] [1] [5] [1412592].docx
+++ b/Team01/[DD] [TOMORROW] [QuanLyXeKhach] [1] [5] [1412592].docx
@@ -109,7 +109,6 @@
                 <w:dataBinding w:prefixMappings="xmlns:ns0='http://schemas.openxmlformats.org/package/2006/metadata/core-properties' xmlns:ns1='http://purl.org/dc/elements/1.1/'" w:xpath="/ns0:coreProperties[1]/ns1:title[1]" w:storeItemID="{6C3C8BC8-F283-45AE-878A-BAB7291924A1}"/>
                 <w:text/>
               </w:sdtPr>
-              <w:sdtEndPr/>
               <w:sdtContent>
                 <w:tc>
                   <w:tcPr>
@@ -163,15 +162,7 @@
                         <w:sz w:val="80"/>
                         <w:szCs w:val="80"/>
                       </w:rPr>
-                      <w:t xml:space="preserve"> </w:t>
-                    </w:r>
-                    <w:r>
-                      <w:rPr>
-                        <w:rFonts w:ascii="Times New Roman" w:eastAsiaTheme="majorEastAsia" w:hAnsi="Times New Roman" w:cs="Times New Roman"/>
-                        <w:sz w:val="80"/>
-                        <w:szCs w:val="80"/>
-                      </w:rPr>
-                      <w:t xml:space="preserve">chi </w:t>
+                      <w:t xml:space="preserve"> chi </w:t>
                     </w:r>
                     <w:proofErr w:type="spellStart"/>
                     <w:r>
@@ -277,7 +268,6 @@
                 <w:dataBinding w:prefixMappings="xmlns:ns0='http://schemas.openxmlformats.org/package/2006/metadata/core-properties' xmlns:ns1='http://purl.org/dc/elements/1.1/'" w:xpath="/ns0:coreProperties[1]/ns1:subject[1]" w:storeItemID="{6C3C8BC8-F283-45AE-878A-BAB7291924A1}"/>
                 <w:text/>
               </w:sdtPr>
-              <w:sdtEndPr/>
               <w:sdtContent>
                 <w:tc>
                   <w:tcPr>
@@ -401,7 +391,6 @@
                 <w:dataBinding w:prefixMappings="xmlns:ns0='http://schemas.openxmlformats.org/package/2006/metadata/core-properties' xmlns:ns1='http://purl.org/dc/elements/1.1/'" w:xpath="/ns0:coreProperties[1]/ns1:creator[1]" w:storeItemID="{6C3C8BC8-F283-45AE-878A-BAB7291924A1}"/>
                 <w:text/>
               </w:sdtPr>
-              <w:sdtEndPr/>
               <w:sdtContent>
                 <w:tc>
                   <w:tcPr>
@@ -489,7 +478,6 @@
                   <w:calendar w:val="gregorian"/>
                 </w:date>
               </w:sdtPr>
-              <w:sdtEndPr/>
               <w:sdtContent>
                 <w:tc>
                   <w:tcPr>
@@ -650,10 +638,7 @@
                   <w:pStyle w:val="MyTable1"/>
                 </w:pPr>
                 <w:r>
-                  <w:t>KS-</w:t>
-                </w:r>
-                <w:r>
-                  <w:t>1</w:t>
+                  <w:t>KS-1</w:t>
                 </w:r>
               </w:p>
             </w:tc>
@@ -1173,13 +1158,7 @@
                   <w:pStyle w:val="MyTable1"/>
                 </w:pPr>
                 <w:r>
-                  <w:t>D</w:t>
-                </w:r>
-                <w:r>
-                  <w:t>D</w:t>
-                </w:r>
-                <w:r>
-                  <w:t>-01</w:t>
+                  <w:t>DD-01</w:t>
                 </w:r>
               </w:p>
             </w:tc>
@@ -1288,10 +1267,7 @@
                 </w:r>
                 <w:proofErr w:type="spellEnd"/>
                 <w:r>
-                  <w:t xml:space="preserve"> </w:t>
-                </w:r>
-                <w:r>
-                  <w:t xml:space="preserve">chi </w:t>
+                  <w:t xml:space="preserve"> chi </w:t>
                 </w:r>
                 <w:proofErr w:type="spellStart"/>
                 <w:r>
@@ -1564,7 +1540,7 @@
           <w:noProof/>
         </w:rPr>
         <w:drawing>
-          <wp:inline distT="0" distB="0" distL="0" distR="0" wp14:anchorId="1508E4FB" wp14:editId="060D62C1">
+          <wp:inline distT="0" distB="0" distL="0" distR="0" wp14:anchorId="61E5644F" wp14:editId="38461759">
             <wp:extent cx="4572000" cy="3149940"/>
             <wp:effectExtent l="0" t="0" r="0" b="0"/>
             <wp:docPr id="2" name="Picture 2"/>
@@ -1847,10 +1823,10 @@
         </w:rPr>
         <w:lastRenderedPageBreak/>
         <w:drawing>
-          <wp:inline distT="0" distB="0" distL="0" distR="0" wp14:anchorId="4CD17141" wp14:editId="19904402">
-            <wp:extent cx="3340100" cy="5784850"/>
-            <wp:effectExtent l="0" t="0" r="0" b="6350"/>
-            <wp:docPr id="12" name="Picture 12"/>
+          <wp:inline distT="0" distB="0" distL="0" distR="0" wp14:anchorId="73FA7357" wp14:editId="6A27D1C8">
+            <wp:extent cx="5943600" cy="3269883"/>
+            <wp:effectExtent l="0" t="0" r="0" b="6985"/>
+            <wp:docPr id="20" name="Picture 20"/>
             <wp:cNvGraphicFramePr>
               <a:graphicFrameLocks xmlns:a="http://schemas.openxmlformats.org/drawingml/2006/main" noChangeAspect="1"/>
             </wp:cNvGraphicFramePr>
@@ -1858,7 +1834,7 @@
               <a:graphicData uri="http://schemas.openxmlformats.org/drawingml/2006/picture">
                 <pic:pic xmlns:pic="http://schemas.openxmlformats.org/drawingml/2006/picture">
                   <pic:nvPicPr>
-                    <pic:cNvPr id="0" name="Picture 13"/>
+                    <pic:cNvPr id="0" name="Picture 7"/>
                     <pic:cNvPicPr>
                       <a:picLocks noChangeAspect="1" noChangeArrowheads="1"/>
                     </pic:cNvPicPr>
@@ -1879,7 +1855,7 @@
                   <pic:spPr bwMode="auto">
                     <a:xfrm>
                       <a:off x="0" y="0"/>
-                      <a:ext cx="3340100" cy="5784850"/>
+                      <a:ext cx="5943600" cy="3269883"/>
                     </a:xfrm>
                     <a:prstGeom prst="rect">
                       <a:avLst/>
@@ -1995,9 +1971,8 @@
         <w:rPr>
           <w:noProof/>
         </w:rPr>
-        <w:lastRenderedPageBreak/>
         <w:drawing>
-          <wp:inline distT="0" distB="0" distL="0" distR="0" wp14:anchorId="7C90037C" wp14:editId="3BE2B0BF">
+          <wp:inline distT="0" distB="0" distL="0" distR="0" wp14:anchorId="14A7C531" wp14:editId="0344B2FC">
             <wp:extent cx="4572000" cy="3134496"/>
             <wp:effectExtent l="0" t="0" r="0" b="8890"/>
             <wp:docPr id="1" name="Picture 1"/>
@@ -2226,6 +2201,7 @@
       </w:pPr>
       <w:proofErr w:type="spellStart"/>
       <w:r>
+        <w:lastRenderedPageBreak/>
         <w:t>Mã</w:t>
       </w:r>
       <w:proofErr w:type="spellEnd"/>
@@ -2309,12 +2285,11 @@
         <w:rPr>
           <w:noProof/>
         </w:rPr>
-        <w:lastRenderedPageBreak/>
         <w:drawing>
-          <wp:inline distT="0" distB="0" distL="0" distR="0" wp14:anchorId="0F8307AB" wp14:editId="46E798DB">
-            <wp:extent cx="3390900" cy="6153150"/>
-            <wp:effectExtent l="0" t="0" r="0" b="0"/>
-            <wp:docPr id="13" name="Picture 13"/>
+          <wp:inline distT="0" distB="0" distL="0" distR="0" wp14:anchorId="7D931A47" wp14:editId="0F64007F">
+            <wp:extent cx="5943600" cy="3503940"/>
+            <wp:effectExtent l="0" t="0" r="0" b="1270"/>
+            <wp:docPr id="9" name="Picture 9"/>
             <wp:cNvGraphicFramePr>
               <a:graphicFrameLocks xmlns:a="http://schemas.openxmlformats.org/drawingml/2006/main" noChangeAspect="1"/>
             </wp:cNvGraphicFramePr>
@@ -2322,7 +2297,7 @@
               <a:graphicData uri="http://schemas.openxmlformats.org/drawingml/2006/picture">
                 <pic:pic xmlns:pic="http://schemas.openxmlformats.org/drawingml/2006/picture">
                   <pic:nvPicPr>
-                    <pic:cNvPr id="0" name="Picture 14"/>
+                    <pic:cNvPr id="0" name="Picture 4"/>
                     <pic:cNvPicPr>
                       <a:picLocks noChangeAspect="1" noChangeArrowheads="1"/>
                     </pic:cNvPicPr>
@@ -2343,7 +2318,7 @@
                   <pic:spPr bwMode="auto">
                     <a:xfrm>
                       <a:off x="0" y="0"/>
-                      <a:ext cx="3390900" cy="6153150"/>
+                      <a:ext cx="5943600" cy="3503940"/>
                     </a:xfrm>
                     <a:prstGeom prst="rect">
                       <a:avLst/>
@@ -2438,9 +2413,8 @@
         <w:rPr>
           <w:noProof/>
         </w:rPr>
-        <w:lastRenderedPageBreak/>
         <w:drawing>
-          <wp:inline distT="0" distB="0" distL="0" distR="0" wp14:anchorId="7133AA58" wp14:editId="661AE67B">
+          <wp:inline distT="0" distB="0" distL="0" distR="0" wp14:anchorId="0A73C582" wp14:editId="166CB6A4">
             <wp:extent cx="4572000" cy="3134643"/>
             <wp:effectExtent l="0" t="0" r="0" b="8890"/>
             <wp:docPr id="10" name="Picture 10"/>
@@ -2605,6 +2579,7 @@
       </w:pPr>
       <w:proofErr w:type="spellStart"/>
       <w:r>
+        <w:lastRenderedPageBreak/>
         <w:t>Sơ</w:t>
       </w:r>
       <w:proofErr w:type="spellEnd"/>
@@ -2678,13 +2653,7 @@
         <w:rPr>
           <w:b/>
         </w:rPr>
-        <w:t>Nhan</w:t>
-      </w:r>
-      <w:r>
-        <w:rPr>
-          <w:b/>
-        </w:rPr>
-        <w:t>Vien</w:t>
+        <w:t>NhanVien</w:t>
       </w:r>
       <w:proofErr w:type="spellEnd"/>
     </w:p>
@@ -2736,12 +2705,11 @@
         <w:rPr>
           <w:noProof/>
         </w:rPr>
-        <w:lastRenderedPageBreak/>
         <w:drawing>
-          <wp:inline distT="0" distB="0" distL="0" distR="0" wp14:anchorId="5186DE12" wp14:editId="597B0DF0">
-            <wp:extent cx="3810000" cy="6515100"/>
+          <wp:inline distT="0" distB="0" distL="0" distR="0" wp14:anchorId="63A75DB6" wp14:editId="26C2E86F">
+            <wp:extent cx="5943600" cy="3188567"/>
             <wp:effectExtent l="0" t="0" r="0" b="0"/>
-            <wp:docPr id="14" name="Picture 14"/>
+            <wp:docPr id="18" name="Picture 18"/>
             <wp:cNvGraphicFramePr>
               <a:graphicFrameLocks xmlns:a="http://schemas.openxmlformats.org/drawingml/2006/main" noChangeAspect="1"/>
             </wp:cNvGraphicFramePr>
@@ -2749,7 +2717,7 @@
               <a:graphicData uri="http://schemas.openxmlformats.org/drawingml/2006/picture">
                 <pic:pic xmlns:pic="http://schemas.openxmlformats.org/drawingml/2006/picture">
                   <pic:nvPicPr>
-                    <pic:cNvPr id="0" name="Picture 15"/>
+                    <pic:cNvPr id="0" name="Picture 5"/>
                     <pic:cNvPicPr>
                       <a:picLocks noChangeAspect="1" noChangeArrowheads="1"/>
                     </pic:cNvPicPr>
@@ -2770,7 +2738,7 @@
                   <pic:spPr bwMode="auto">
                     <a:xfrm>
                       <a:off x="0" y="0"/>
-                      <a:ext cx="3810000" cy="6515100"/>
+                      <a:ext cx="5943600" cy="3188567"/>
                     </a:xfrm>
                     <a:prstGeom prst="rect">
                       <a:avLst/>
@@ -3406,7 +3374,7 @@
           <w:noProof/>
         </w:rPr>
         <w:drawing>
-          <wp:inline distT="0" distB="0" distL="0" distR="0" wp14:anchorId="59254396" wp14:editId="059EC9E8">
+          <wp:inline distT="0" distB="0" distL="0" distR="0" wp14:anchorId="1E5BB195" wp14:editId="3EB87101">
             <wp:extent cx="4572000" cy="3146795"/>
             <wp:effectExtent l="0" t="0" r="0" b="0"/>
             <wp:docPr id="6" name="Picture 6"/>
@@ -3684,25 +3652,18 @@
       <w:r>
         <w:t>]</w:t>
       </w:r>
-    </w:p>
-    <w:p>
-      <w:pPr>
-        <w:pStyle w:val="TuNormal"/>
-        <w:numPr>
-          <w:ilvl w:val="0"/>
-          <w:numId w:val="0"/>
-        </w:numPr>
-        <w:ind w:left="1296"/>
-      </w:pPr>
+      <w:r>
+        <w:t xml:space="preserve"> </w:t>
+      </w:r>
       <w:r>
         <w:rPr>
           <w:noProof/>
         </w:rPr>
         <w:drawing>
-          <wp:inline distT="0" distB="0" distL="0" distR="0" wp14:anchorId="0ED2B410" wp14:editId="1AD1C0D0">
-            <wp:extent cx="3162300" cy="5854700"/>
-            <wp:effectExtent l="0" t="0" r="0" b="0"/>
-            <wp:docPr id="15" name="Picture 15"/>
+          <wp:inline distT="0" distB="0" distL="0" distR="0" wp14:anchorId="44D3FEF7" wp14:editId="13E92E23">
+            <wp:extent cx="5943600" cy="3763108"/>
+            <wp:effectExtent l="0" t="0" r="0" b="8890"/>
+            <wp:docPr id="8" name="Picture 8"/>
             <wp:cNvGraphicFramePr>
               <a:graphicFrameLocks xmlns:a="http://schemas.openxmlformats.org/drawingml/2006/main" noChangeAspect="1"/>
             </wp:cNvGraphicFramePr>
@@ -3710,7 +3671,7 @@
               <a:graphicData uri="http://schemas.openxmlformats.org/drawingml/2006/picture">
                 <pic:pic xmlns:pic="http://schemas.openxmlformats.org/drawingml/2006/picture">
                   <pic:nvPicPr>
-                    <pic:cNvPr id="0" name="Picture 16"/>
+                    <pic:cNvPr id="0" name="Picture 3"/>
                     <pic:cNvPicPr>
                       <a:picLocks noChangeAspect="1" noChangeArrowheads="1"/>
                     </pic:cNvPicPr>
@@ -3731,7 +3692,7 @@
                   <pic:spPr bwMode="auto">
                     <a:xfrm>
                       <a:off x="0" y="0"/>
-                      <a:ext cx="3162300" cy="5854700"/>
+                      <a:ext cx="5943600" cy="3763108"/>
                     </a:xfrm>
                     <a:prstGeom prst="rect">
                       <a:avLst/>
@@ -3826,9 +3787,8 @@
         <w:rPr>
           <w:noProof/>
         </w:rPr>
-        <w:lastRenderedPageBreak/>
         <w:drawing>
-          <wp:inline distT="0" distB="0" distL="0" distR="0" wp14:anchorId="6ADE9D3A" wp14:editId="79429D59">
+          <wp:inline distT="0" distB="0" distL="0" distR="0" wp14:anchorId="739BB779" wp14:editId="37DA9717">
             <wp:extent cx="4572000" cy="3240690"/>
             <wp:effectExtent l="0" t="0" r="0" b="0"/>
             <wp:docPr id="11" name="Picture 11"/>
@@ -4115,12 +4075,11 @@
         <w:rPr>
           <w:noProof/>
         </w:rPr>
-        <w:lastRenderedPageBreak/>
         <w:drawing>
-          <wp:inline distT="0" distB="0" distL="0" distR="0" wp14:anchorId="27EED977" wp14:editId="5763FDAE">
-            <wp:extent cx="3009900" cy="4965700"/>
-            <wp:effectExtent l="0" t="0" r="0" b="6350"/>
-            <wp:docPr id="16" name="Picture 16"/>
+          <wp:inline distT="0" distB="0" distL="0" distR="0" wp14:anchorId="57E32A31" wp14:editId="40D675AA">
+            <wp:extent cx="5943600" cy="3117655"/>
+            <wp:effectExtent l="0" t="0" r="0" b="6985"/>
+            <wp:docPr id="19" name="Picture 19"/>
             <wp:cNvGraphicFramePr>
               <a:graphicFrameLocks xmlns:a="http://schemas.openxmlformats.org/drawingml/2006/main" noChangeAspect="1"/>
             </wp:cNvGraphicFramePr>
@@ -4128,7 +4087,7 @@
               <a:graphicData uri="http://schemas.openxmlformats.org/drawingml/2006/picture">
                 <pic:pic xmlns:pic="http://schemas.openxmlformats.org/drawingml/2006/picture">
                   <pic:nvPicPr>
-                    <pic:cNvPr id="0" name="Picture 17"/>
+                    <pic:cNvPr id="0" name="Picture 6"/>
                     <pic:cNvPicPr>
                       <a:picLocks noChangeAspect="1" noChangeArrowheads="1"/>
                     </pic:cNvPicPr>
@@ -4149,7 +4108,7 @@
                   <pic:spPr bwMode="auto">
                     <a:xfrm>
                       <a:off x="0" y="0"/>
-                      <a:ext cx="3009900" cy="4965700"/>
+                      <a:ext cx="5943600" cy="3117655"/>
                     </a:xfrm>
                     <a:prstGeom prst="rect">
                       <a:avLst/>
@@ -4262,9 +4221,8 @@
         <w:rPr>
           <w:noProof/>
         </w:rPr>
-        <w:lastRenderedPageBreak/>
         <w:drawing>
-          <wp:inline distT="0" distB="0" distL="0" distR="0" wp14:anchorId="7E9858D9" wp14:editId="359589D9">
+          <wp:inline distT="0" distB="0" distL="0" distR="0" wp14:anchorId="7E6CC8C1" wp14:editId="2E5E97B0">
             <wp:extent cx="4572000" cy="3143892"/>
             <wp:effectExtent l="0" t="0" r="0" b="0"/>
             <wp:docPr id="4" name="Picture 4"/>
@@ -4548,12 +4506,7 @@
         <w:t xml:space="preserve">: </w:t>
       </w:r>
       <w:r>
-        <w:t>[F</w:t>
-      </w:r>
-      <w:bookmarkStart w:id="0" w:name="_GoBack"/>
-      <w:bookmarkEnd w:id="0"/>
-      <w:r>
-        <w:t>RA] [CLS] [1.5.</w:t>
+        <w:t>[FRA] [CLS] [1.5.</w:t>
       </w:r>
       <w:r>
         <w:t>10</w:t>
@@ -4575,12 +4528,11 @@
         <w:rPr>
           <w:noProof/>
         </w:rPr>
-        <w:lastRenderedPageBreak/>
         <w:drawing>
-          <wp:inline distT="0" distB="0" distL="0" distR="0" wp14:anchorId="3E2FD82A" wp14:editId="025B4CDD">
-            <wp:extent cx="3340100" cy="6318250"/>
-            <wp:effectExtent l="0" t="0" r="0" b="6350"/>
-            <wp:docPr id="17" name="Picture 17"/>
+          <wp:inline distT="0" distB="0" distL="0" distR="0" wp14:anchorId="7DEE1346" wp14:editId="31666A8D">
+            <wp:extent cx="5943600" cy="3329661"/>
+            <wp:effectExtent l="0" t="0" r="0" b="4445"/>
+            <wp:docPr id="7" name="Picture 7"/>
             <wp:cNvGraphicFramePr>
               <a:graphicFrameLocks xmlns:a="http://schemas.openxmlformats.org/drawingml/2006/main" noChangeAspect="1"/>
             </wp:cNvGraphicFramePr>
@@ -4588,7 +4540,7 @@
               <a:graphicData uri="http://schemas.openxmlformats.org/drawingml/2006/picture">
                 <pic:pic xmlns:pic="http://schemas.openxmlformats.org/drawingml/2006/picture">
                   <pic:nvPicPr>
-                    <pic:cNvPr id="0" name="Picture 18"/>
+                    <pic:cNvPr id="0" name="Picture 2"/>
                     <pic:cNvPicPr>
                       <a:picLocks noChangeAspect="1" noChangeArrowheads="1"/>
                     </pic:cNvPicPr>
@@ -4609,7 +4561,7 @@
                   <pic:spPr bwMode="auto">
                     <a:xfrm>
                       <a:off x="0" y="0"/>
-                      <a:ext cx="3340100" cy="6318250"/>
+                      <a:ext cx="5943600" cy="3329661"/>
                     </a:xfrm>
                     <a:prstGeom prst="rect">
                       <a:avLst/>
@@ -4650,278 +4602,15 @@
       <w:pPr>
         <w:pStyle w:val="SubTitle1"/>
       </w:pPr>
-      <w:r>
-        <w:rPr>
-          <w:noProof/>
-        </w:rPr>
-        <w:lastRenderedPageBreak/>
-        <w:drawing>
-          <wp:inline distT="0" distB="0" distL="0" distR="0" wp14:anchorId="41262AAC" wp14:editId="5B22BB1F">
-            <wp:extent cx="5760426" cy="6449300"/>
-            <wp:effectExtent l="0" t="0" r="0" b="8890"/>
-            <wp:docPr id="5" name="Picture 4">
-              <a:extLst xmlns:a="http://schemas.openxmlformats.org/drawingml/2006/main">
-                <a:ext uri="{FF2B5EF4-FFF2-40B4-BE49-F238E27FC236}">
-                  <a16:creationId xmlns:a16="http://schemas.microsoft.com/office/drawing/2014/main" id="{E95EE13E-55D1-4EEE-B664-76077CC14CA3}"/>
-                </a:ext>
-              </a:extLst>
-            </wp:docPr>
-            <wp:cNvGraphicFramePr>
-              <a:graphicFrameLocks xmlns:a="http://schemas.openxmlformats.org/drawingml/2006/main" noChangeAspect="1"/>
-            </wp:cNvGraphicFramePr>
-            <a:graphic xmlns:a="http://schemas.openxmlformats.org/drawingml/2006/main">
-              <a:graphicData uri="http://schemas.openxmlformats.org/drawingml/2006/picture">
-                <pic:pic xmlns:pic="http://schemas.openxmlformats.org/drawingml/2006/picture">
-                  <pic:nvPicPr>
-                    <pic:cNvPr id="5" name="Picture 4">
-                      <a:extLst>
-                        <a:ext uri="{FF2B5EF4-FFF2-40B4-BE49-F238E27FC236}">
-                          <a16:creationId xmlns:a16="http://schemas.microsoft.com/office/drawing/2014/main" id="{E95EE13E-55D1-4EEE-B664-76077CC14CA3}"/>
-                        </a:ext>
-                      </a:extLst>
-                    </pic:cNvPr>
-                    <pic:cNvPicPr>
-                      <a:picLocks noChangeAspect="1"/>
-                    </pic:cNvPicPr>
-                  </pic:nvPicPr>
-                  <pic:blipFill>
-                    <a:blip r:embed="rId19"/>
-                    <a:stretch>
-                      <a:fillRect/>
-                    </a:stretch>
-                  </pic:blipFill>
-                  <pic:spPr>
-                    <a:xfrm>
-                      <a:off x="0" y="0"/>
-                      <a:ext cx="5760426" cy="6449300"/>
-                    </a:xfrm>
-                    <a:prstGeom prst="rect">
-                      <a:avLst/>
-                    </a:prstGeom>
-                  </pic:spPr>
-                </pic:pic>
-              </a:graphicData>
-            </a:graphic>
-          </wp:inline>
-        </w:drawing>
-      </w:r>
     </w:p>
     <w:p>
       <w:pPr>
-        <w:pStyle w:val="TuNormal"/>
-      </w:pPr>
-      <w:proofErr w:type="spellStart"/>
-      <w:r>
-        <w:t>Quản</w:t>
-      </w:r>
-      <w:proofErr w:type="spellEnd"/>
-      <w:r>
-        <w:t xml:space="preserve"> </w:t>
-      </w:r>
-      <w:proofErr w:type="spellStart"/>
-      <w:r>
-        <w:t>lý</w:t>
-      </w:r>
-      <w:proofErr w:type="spellEnd"/>
-      <w:r>
-        <w:t xml:space="preserve"> </w:t>
-      </w:r>
-      <w:proofErr w:type="spellStart"/>
-      <w:r>
-        <w:t>khách</w:t>
-      </w:r>
-      <w:proofErr w:type="spellEnd"/>
-      <w:r>
-        <w:t xml:space="preserve"> </w:t>
-      </w:r>
-      <w:proofErr w:type="spellStart"/>
-      <w:r>
-        <w:t>hàng</w:t>
-      </w:r>
-      <w:proofErr w:type="spellEnd"/>
+        <w:pStyle w:val="SubTitle1"/>
+      </w:pPr>
     </w:p>
     <w:p>
-      <w:pPr>
-        <w:pStyle w:val="TuNormal"/>
-        <w:numPr>
-          <w:ilvl w:val="2"/>
-          <w:numId w:val="17"/>
-        </w:numPr>
-      </w:pPr>
-      <w:proofErr w:type="spellStart"/>
-      <w:r>
-        <w:t>Sơ</w:t>
-      </w:r>
-      <w:proofErr w:type="spellEnd"/>
-      <w:r>
-        <w:t xml:space="preserve"> </w:t>
-      </w:r>
-      <w:proofErr w:type="spellStart"/>
-      <w:r>
-        <w:t>đồ</w:t>
-      </w:r>
-      <w:proofErr w:type="spellEnd"/>
-      <w:r>
-        <w:t xml:space="preserve"> </w:t>
-      </w:r>
-      <w:proofErr w:type="spellStart"/>
-      <w:r>
-        <w:t>hệ</w:t>
-      </w:r>
-      <w:proofErr w:type="spellEnd"/>
-      <w:r>
-        <w:t xml:space="preserve"> </w:t>
-      </w:r>
-      <w:proofErr w:type="spellStart"/>
-      <w:r>
-        <w:t>thống</w:t>
-      </w:r>
-      <w:proofErr w:type="spellEnd"/>
-    </w:p>
-    <w:p>
-      <w:pPr>
-        <w:pStyle w:val="TuNormal"/>
-        <w:numPr>
-          <w:ilvl w:val="2"/>
-          <w:numId w:val="17"/>
-        </w:numPr>
-      </w:pPr>
-      <w:proofErr w:type="spellStart"/>
-      <w:r>
-        <w:t>Sơ</w:t>
-      </w:r>
-      <w:proofErr w:type="spellEnd"/>
-      <w:r>
-        <w:t xml:space="preserve"> </w:t>
-      </w:r>
-      <w:proofErr w:type="spellStart"/>
-      <w:r>
-        <w:t>đồ</w:t>
-      </w:r>
-      <w:proofErr w:type="spellEnd"/>
-      <w:r>
-        <w:t xml:space="preserve"> </w:t>
-      </w:r>
-      <w:proofErr w:type="spellStart"/>
-      <w:r>
-        <w:t>lớp</w:t>
-      </w:r>
-      <w:proofErr w:type="spellEnd"/>
-      <w:r>
-        <w:t xml:space="preserve"> chi </w:t>
-      </w:r>
-      <w:proofErr w:type="spellStart"/>
-      <w:r>
-        <w:t>tiết</w:t>
-      </w:r>
-      <w:proofErr w:type="spellEnd"/>
-      <w:r>
-        <w:t xml:space="preserve"> – </w:t>
-      </w:r>
-      <w:proofErr w:type="spellStart"/>
-      <w:r>
-        <w:t>Quản</w:t>
-      </w:r>
-      <w:proofErr w:type="spellEnd"/>
-      <w:r>
-        <w:t xml:space="preserve"> </w:t>
-      </w:r>
-      <w:proofErr w:type="spellStart"/>
-      <w:r>
-        <w:t>lý</w:t>
-      </w:r>
-      <w:proofErr w:type="spellEnd"/>
-      <w:r>
-        <w:t xml:space="preserve"> </w:t>
-      </w:r>
-      <w:proofErr w:type="spellStart"/>
-      <w:r>
-        <w:t>khách</w:t>
-      </w:r>
-      <w:proofErr w:type="spellEnd"/>
-      <w:r>
-        <w:t xml:space="preserve"> </w:t>
-      </w:r>
-      <w:proofErr w:type="spellStart"/>
-      <w:r>
-        <w:t>hàng</w:t>
-      </w:r>
-      <w:proofErr w:type="spellEnd"/>
-    </w:p>
-    <w:p>
-      <w:pPr>
-        <w:pStyle w:val="TuNormal"/>
-        <w:numPr>
-          <w:ilvl w:val="0"/>
-          <w:numId w:val="0"/>
-        </w:numPr>
-        <w:ind w:left="1296"/>
-        <w:rPr>
-          <w:b/>
-        </w:rPr>
-      </w:pPr>
-      <w:proofErr w:type="spellStart"/>
-      <w:r>
-        <w:t>Mã</w:t>
-      </w:r>
-      <w:proofErr w:type="spellEnd"/>
-      <w:r>
-        <w:t xml:space="preserve"> </w:t>
-      </w:r>
-      <w:proofErr w:type="spellStart"/>
-      <w:r>
-        <w:t>số</w:t>
-      </w:r>
-      <w:proofErr w:type="spellEnd"/>
-      <w:r>
-        <w:t xml:space="preserve">: </w:t>
-      </w:r>
-      <w:proofErr w:type="spellStart"/>
-      <w:r>
-        <w:rPr>
-          <w:b/>
-        </w:rPr>
-        <w:t>DCLS_KhachHang</w:t>
-      </w:r>
-      <w:proofErr w:type="spellEnd"/>
-    </w:p>
-    <w:p>
-      <w:pPr>
-        <w:pStyle w:val="TuNormal"/>
-        <w:numPr>
-          <w:ilvl w:val="0"/>
-          <w:numId w:val="0"/>
-        </w:numPr>
-        <w:ind w:left="1296"/>
-      </w:pPr>
-      <w:r>
-        <w:t>…………………………….</w:t>
-      </w:r>
-    </w:p>
-    <w:p>
-      <w:pPr>
-        <w:pStyle w:val="TuStyle-Title1"/>
-        <w:numPr>
-          <w:ilvl w:val="0"/>
-          <w:numId w:val="0"/>
-        </w:numPr>
-        <w:ind w:left="576"/>
-      </w:pPr>
-    </w:p>
-    <w:p>
-      <w:pPr>
-        <w:pStyle w:val="TuNormal"/>
-        <w:numPr>
-          <w:ilvl w:val="0"/>
-          <w:numId w:val="0"/>
-        </w:numPr>
-        <w:ind w:left="1296"/>
-      </w:pPr>
-    </w:p>
-    <w:p>
-      <w:pPr>
-        <w:pStyle w:val="SubTitle1"/>
-      </w:pPr>
+      <w:bookmarkStart w:id="0" w:name="_GoBack"/>
+      <w:bookmarkEnd w:id="0"/>
     </w:p>
     <w:sectPr>
       <w:pgSz w:w="12240" w:h="15840"/>
@@ -9086,7 +8775,7 @@
 </file>
 
 <file path=customXml/itemProps2.xml><?xml version="1.0" encoding="utf-8"?>
-<ds:datastoreItem xmlns:ds="http://schemas.openxmlformats.org/officeDocument/2006/customXml" ds:itemID="{C7B0B0F8-26F2-4C1D-B899-8BE32ADFC739}">
+<ds:datastoreItem xmlns:ds="http://schemas.openxmlformats.org/officeDocument/2006/customXml" ds:itemID="{821E2CC8-361A-4939-A590-1787DE2246EF}">
   <ds:schemaRefs>
     <ds:schemaRef ds:uri="http://schemas.openxmlformats.org/officeDocument/2006/bibliography"/>
   </ds:schemaRefs>

</xml_diff>

<commit_message>
cập nhật giao diện
</commit_message>
<xml_diff>
--- a/Team01/[DD] [TOMORROW] [QuanLyXeKhach] [1] [5] [1412592].docx
+++ b/Team01/[DD] [TOMORROW] [QuanLyXeKhach] [1] [5] [1412592].docx
@@ -31,7 +31,7 @@
             <w:tblLook w:val="04A0" w:firstRow="1" w:lastRow="0" w:firstColumn="1" w:lastColumn="0" w:noHBand="0" w:noVBand="1"/>
           </w:tblPr>
           <w:tblGrid>
-            <w:gridCol w:w="9607"/>
+            <w:gridCol w:w="14041"/>
           </w:tblGrid>
           <w:tr>
             <w:trPr>
@@ -605,7 +605,7 @@
             <w:tblLook w:val="04A0" w:firstRow="1" w:lastRow="0" w:firstColumn="1" w:lastColumn="0" w:noHBand="0" w:noVBand="1"/>
           </w:tblPr>
           <w:tblGrid>
-            <w:gridCol w:w="9360"/>
+            <w:gridCol w:w="13680"/>
           </w:tblGrid>
           <w:tr>
             <w:tc>
@@ -1441,6 +1441,7 @@
         <w:rPr>
           <w:noProof/>
         </w:rPr>
+        <w:lastRenderedPageBreak/>
         <w:drawing>
           <wp:inline distT="0" distB="0" distL="0" distR="0" wp14:anchorId="2E2CDC7B" wp14:editId="44A8230E">
             <wp:extent cx="5943600" cy="3285113"/>
@@ -1566,7 +1567,6 @@
         </w:numPr>
       </w:pPr>
       <w:r>
-        <w:lastRenderedPageBreak/>
         <w:t>Lịch phỏng vấn</w:t>
       </w:r>
     </w:p>
@@ -1598,6 +1598,7 @@
         <w:rPr>
           <w:noProof/>
         </w:rPr>
+        <w:lastRenderedPageBreak/>
         <w:drawing>
           <wp:inline distT="0" distB="0" distL="0" distR="0" wp14:anchorId="71F7BFCA" wp14:editId="5AFF7BC2">
             <wp:extent cx="3856382" cy="3410225"/>
@@ -1959,6 +1960,7 @@
         <w:rPr>
           <w:noProof/>
         </w:rPr>
+        <w:lastRenderedPageBreak/>
         <w:drawing>
           <wp:inline distT="0" distB="0" distL="0" distR="0" wp14:anchorId="344304E7" wp14:editId="091297C1">
             <wp:extent cx="3823970" cy="3419061"/>
@@ -2082,7 +2084,6 @@
         <w:ind w:left="1890"/>
       </w:pPr>
       <w:r>
-        <w:lastRenderedPageBreak/>
         <w:t>Sơ đồ lớp chi tiết</w:t>
       </w:r>
     </w:p>
@@ -2163,6 +2164,7 @@
         <w:rPr>
           <w:noProof/>
         </w:rPr>
+        <w:lastRenderedPageBreak/>
         <w:drawing>
           <wp:inline distT="0" distB="0" distL="0" distR="0" wp14:anchorId="0275452B" wp14:editId="4CBCBA73">
             <wp:extent cx="5943600" cy="4234815"/>
@@ -3322,6 +3324,7 @@
         </w:numPr>
       </w:pPr>
       <w:r>
+        <w:lastRenderedPageBreak/>
         <w:t>Phòng ban</w:t>
       </w:r>
     </w:p>
@@ -3353,7 +3356,6 @@
         <w:rPr>
           <w:noProof/>
         </w:rPr>
-        <w:lastRenderedPageBreak/>
         <w:drawing>
           <wp:inline distT="0" distB="0" distL="0" distR="0" wp14:anchorId="5B6A7033" wp14:editId="0D36FF35">
             <wp:extent cx="5486400" cy="4572000"/>
@@ -3510,6 +3512,7 @@
         <w:ind w:left="1296"/>
       </w:pPr>
       <w:r>
+        <w:lastRenderedPageBreak/>
         <w:t>Tham chiếu: Tbl_PhongBan, [FRA] [CLS] [1.5.7</w:t>
       </w:r>
       <w:r>
@@ -3530,7 +3533,6 @@
         <w:rPr>
           <w:noProof/>
         </w:rPr>
-        <w:lastRenderedPageBreak/>
         <w:drawing>
           <wp:inline distT="0" distB="0" distL="0" distR="0" wp14:anchorId="3D660B7C" wp14:editId="5BBAD784">
             <wp:extent cx="5486400" cy="5486400"/>
@@ -3656,6 +3658,7 @@
         </w:numPr>
       </w:pPr>
       <w:r>
+        <w:lastRenderedPageBreak/>
         <w:t>Công việc</w:t>
       </w:r>
     </w:p>
@@ -3684,7 +3687,6 @@
         <w:rPr>
           <w:noProof/>
         </w:rPr>
-        <w:lastRenderedPageBreak/>
         <w:drawing>
           <wp:inline distT="0" distB="0" distL="0" distR="0" wp14:anchorId="1AA08EAE" wp14:editId="0AE300BB">
             <wp:extent cx="3880237" cy="3402538"/>
@@ -3884,6 +3886,7 @@
         <w:rPr>
           <w:noProof/>
         </w:rPr>
+        <w:lastRenderedPageBreak/>
         <w:drawing>
           <wp:inline distT="0" distB="0" distL="0" distR="0" wp14:anchorId="362AC1AB" wp14:editId="6DA00E4A">
             <wp:extent cx="5943600" cy="3324536"/>
@@ -4009,7 +4012,6 @@
         </w:numPr>
       </w:pPr>
       <w:r>
-        <w:lastRenderedPageBreak/>
         <w:t>Phân công</w:t>
       </w:r>
     </w:p>
@@ -4038,6 +4040,7 @@
         <w:rPr>
           <w:noProof/>
         </w:rPr>
+        <w:lastRenderedPageBreak/>
         <w:drawing>
           <wp:inline distT="0" distB="0" distL="0" distR="0" wp14:anchorId="02708490" wp14:editId="0544937C">
             <wp:extent cx="4237990" cy="3896360"/>
@@ -4377,6 +4380,7 @@
         <w:rPr>
           <w:noProof/>
         </w:rPr>
+        <w:lastRenderedPageBreak/>
         <w:drawing>
           <wp:inline distT="0" distB="0" distL="0" distR="0" wp14:anchorId="40799278" wp14:editId="177E8A9B">
             <wp:extent cx="3808675" cy="3402861"/>
@@ -4499,7 +4503,6 @@
         <w:ind w:left="1890"/>
       </w:pPr>
       <w:r>
-        <w:lastRenderedPageBreak/>
         <w:t>Sơ đồ lớp chi tiết</w:t>
       </w:r>
     </w:p>
@@ -4573,6 +4576,7 @@
         <w:rPr>
           <w:noProof/>
         </w:rPr>
+        <w:lastRenderedPageBreak/>
         <w:drawing>
           <wp:inline distT="0" distB="0" distL="0" distR="0" wp14:anchorId="2273418D" wp14:editId="2362C086">
             <wp:extent cx="5943600" cy="3002918"/>
@@ -4711,37 +4715,7 @@
         <w:rPr>
           <w:b/>
         </w:rPr>
-        <w:t xml:space="preserve">Quản lý </w:t>
-      </w:r>
-      <w:r>
-        <w:rPr>
-          <w:b/>
-        </w:rPr>
-        <w:t>ứng</w:t>
-      </w:r>
-      <w:r>
-        <w:rPr>
-          <w:b/>
-        </w:rPr>
-        <w:t xml:space="preserve"> viên</w:t>
-      </w:r>
-    </w:p>
-    <w:p>
-      <w:pPr>
-        <w:pStyle w:val="TuNormal"/>
-        <w:numPr>
-          <w:ilvl w:val="2"/>
-          <w:numId w:val="13"/>
-        </w:numPr>
-        <w:rPr>
-          <w:b/>
-        </w:rPr>
-      </w:pPr>
-      <w:r>
-        <w:rPr>
-          <w:b/>
-        </w:rPr>
-        <w:t>Xem danh sách nhân viên</w:t>
+        <w:t>Xem danh sách</w:t>
       </w:r>
     </w:p>
     <w:p>
@@ -4761,6 +4735,7 @@
           <w:b/>
           <w:noProof/>
         </w:rPr>
+        <w:lastRenderedPageBreak/>
         <w:drawing>
           <wp:inline distT="0" distB="0" distL="0" distR="0" wp14:anchorId="5E5135A2" wp14:editId="1B694734">
             <wp:extent cx="5393737" cy="2346242"/>
@@ -4813,33 +4788,50 @@
     </w:p>
     <w:p>
       <w:pPr>
-        <w:pStyle w:val="TuNormal"/>
-        <w:numPr>
-          <w:ilvl w:val="2"/>
-          <w:numId w:val="13"/>
-        </w:numPr>
-        <w:rPr>
+        <w:rPr>
+          <w:rFonts w:ascii="Times New Roman" w:hAnsi="Times New Roman" w:cs="Times New Roman"/>
           <w:b/>
+          <w:color w:val="000000"/>
+          <w:sz w:val="26"/>
+          <w:szCs w:val="26"/>
+          <w14:textFill>
+            <w14:solidFill>
+              <w14:srgbClr w14:val="000000">
+                <w14:lumMod w14:val="50000"/>
+              </w14:srgbClr>
+            </w14:solidFill>
+          </w14:textFill>
         </w:rPr>
       </w:pPr>
       <w:r>
         <w:rPr>
           <w:b/>
         </w:rPr>
+        <w:br w:type="page"/>
+      </w:r>
+    </w:p>
+    <w:p>
+      <w:pPr>
+        <w:pStyle w:val="TuNormal"/>
+        <w:rPr>
+          <w:b/>
+        </w:rPr>
+      </w:pPr>
+      <w:r>
+        <w:rPr>
+          <w:b/>
+        </w:rPr>
+        <w:lastRenderedPageBreak/>
         <w:t xml:space="preserve">Xem </w:t>
       </w:r>
       <w:r>
         <w:rPr>
           <w:b/>
         </w:rPr>
-        <w:t>thông tin chi tiết một</w:t>
-      </w:r>
-      <w:r>
-        <w:rPr>
-          <w:b/>
-        </w:rPr>
-        <w:t xml:space="preserve"> nhân viên</w:t>
-      </w:r>
+        <w:t xml:space="preserve">thông tin chi tiết </w:t>
+      </w:r>
+      <w:bookmarkStart w:id="1" w:name="_GoBack"/>
+      <w:bookmarkEnd w:id="1"/>
     </w:p>
     <w:p>
       <w:pPr>
@@ -4858,11 +4850,10 @@
           <w:b/>
           <w:noProof/>
         </w:rPr>
-        <w:lastRenderedPageBreak/>
         <w:drawing>
-          <wp:inline distT="0" distB="0" distL="0" distR="0" wp14:anchorId="5EFE45DB" wp14:editId="786B36D3">
-            <wp:extent cx="4912026" cy="2346695"/>
-            <wp:effectExtent l="0" t="0" r="3175" b="0"/>
+          <wp:inline distT="0" distB="0" distL="0" distR="0" wp14:anchorId="5EFE45DB" wp14:editId="6D295EEF">
+            <wp:extent cx="4911252" cy="2123689"/>
+            <wp:effectExtent l="0" t="0" r="3810" b="0"/>
             <wp:docPr id="50" name="Picture 50"/>
             <wp:cNvGraphicFramePr>
               <a:graphicFrameLocks xmlns:a="http://schemas.openxmlformats.org/drawingml/2006/main" noChangeAspect="1"/>
@@ -4874,7 +4865,7 @@
                     <pic:cNvPr id="49" name="My table - Bootsnipp.com 2017-11-30.png"/>
                     <pic:cNvPicPr/>
                   </pic:nvPicPr>
-                  <pic:blipFill>
+                  <pic:blipFill rotWithShape="1">
                     <a:blip r:embed="rId30" cstate="print">
                       <a:extLst>
                         <a:ext uri="{28A0092B-C50C-407E-A947-70E740481C1C}">
@@ -4882,14 +4873,13 @@
                         </a:ext>
                       </a:extLst>
                     </a:blip>
-                    <a:stretch>
-                      <a:fillRect/>
-                    </a:stretch>
+                    <a:srcRect t="9489"/>
+                    <a:stretch/>
                   </pic:blipFill>
                   <pic:spPr bwMode="auto">
                     <a:xfrm>
                       <a:off x="0" y="0"/>
-                      <a:ext cx="4912026" cy="2346695"/>
+                      <a:ext cx="4912026" cy="2124024"/>
                     </a:xfrm>
                     <a:prstGeom prst="rect">
                       <a:avLst/>
@@ -4925,30 +4915,24 @@
     </w:p>
     <w:p>
       <w:pPr>
-        <w:pStyle w:val="TuNormal"/>
-        <w:numPr>
-          <w:ilvl w:val="2"/>
-          <w:numId w:val="13"/>
-        </w:numPr>
-        <w:rPr>
+        <w:rPr>
+          <w:rFonts w:ascii="Times New Roman" w:hAnsi="Times New Roman" w:cs="Times New Roman"/>
           <w:b/>
-        </w:rPr>
-      </w:pPr>
-      <w:bookmarkStart w:id="1" w:name="_GoBack"/>
-      <w:bookmarkEnd w:id="1"/>
-    </w:p>
-    <w:p>
-      <w:pPr>
-        <w:pStyle w:val="TuStyle-Title1"/>
-        <w:sectPr>
-          <w:pgSz w:w="12240" w:h="15840"/>
-          <w:pgMar w:top="1440" w:right="1440" w:bottom="1440" w:left="1440" w:header="720" w:footer="720" w:gutter="0"/>
-          <w:pgNumType w:start="0"/>
-          <w:cols w:space="720"/>
-          <w:titlePg/>
-          <w:docGrid w:linePitch="360"/>
-        </w:sectPr>
-      </w:pPr>
+          <w:color w:val="000000"/>
+          <w:sz w:val="28"/>
+          <w:szCs w:val="28"/>
+          <w14:textFill>
+            <w14:solidFill>
+              <w14:srgbClr w14:val="000000">
+                <w14:lumMod w14:val="50000"/>
+              </w14:srgbClr>
+            </w14:solidFill>
+          </w14:textFill>
+        </w:rPr>
+      </w:pPr>
+      <w:r>
+        <w:br w:type="page"/>
+      </w:r>
     </w:p>
     <w:p>
       <w:pPr>
@@ -6660,6 +6644,9 @@
     <w:lvlOverride w:ilvl="8">
       <w:startOverride w:val="1"/>
     </w:lvlOverride>
+  </w:num>
+  <w:num w:numId="16">
+    <w:abstractNumId w:val="4"/>
   </w:num>
   <w:numIdMacAtCleanup w:val="9"/>
 </w:numbering>
@@ -8598,7 +8585,7 @@
 </file>
 
 <file path=customXml/itemProps2.xml><?xml version="1.0" encoding="utf-8"?>
-<ds:datastoreItem xmlns:ds="http://schemas.openxmlformats.org/officeDocument/2006/customXml" ds:itemID="{1DBBD74A-D07B-406D-9342-D103A9C9F80D}">
+<ds:datastoreItem xmlns:ds="http://schemas.openxmlformats.org/officeDocument/2006/customXml" ds:itemID="{5360F7AF-5FB3-4A30-B6C8-4F3767972D9A}">
   <ds:schemaRefs>
     <ds:schemaRef ds:uri="http://schemas.openxmlformats.org/officeDocument/2006/bibliography"/>
   </ds:schemaRefs>

</xml_diff>

<commit_message>
cập nhật giao diện, file EA
</commit_message>
<xml_diff>
--- a/Team01/[DD] [TOMORROW] [QuanLyXeKhach] [1] [5] [1412592].docx
+++ b/Team01/[DD] [TOMORROW] [QuanLyXeKhach] [1] [5] [1412592].docx
@@ -4688,6 +4688,27 @@
     </w:p>
     <w:p>
       <w:pPr>
+        <w:rPr>
+          <w:rFonts w:ascii="Times New Roman" w:hAnsi="Times New Roman" w:cs="Times New Roman"/>
+          <w:b/>
+          <w:color w:val="000000"/>
+          <w:sz w:val="28"/>
+          <w:szCs w:val="28"/>
+          <w14:textFill>
+            <w14:solidFill>
+              <w14:srgbClr w14:val="000000">
+                <w14:lumMod w14:val="50000"/>
+              </w14:srgbClr>
+            </w14:solidFill>
+          </w14:textFill>
+        </w:rPr>
+      </w:pPr>
+      <w:r>
+        <w:br w:type="page"/>
+      </w:r>
+    </w:p>
+    <w:p>
+      <w:pPr>
         <w:pStyle w:val="TuStyle-Title1"/>
         <w:numPr>
           <w:ilvl w:val="0"/>
@@ -4695,6 +4716,7 @@
         </w:numPr>
       </w:pPr>
       <w:r>
+        <w:lastRenderedPageBreak/>
         <w:t xml:space="preserve">Thành phần giao </w:t>
       </w:r>
       <w:r>
@@ -4735,11 +4757,954 @@
           <w:b/>
           <w:noProof/>
         </w:rPr>
-        <w:lastRenderedPageBreak/>
+        <mc:AlternateContent>
+          <mc:Choice Requires="wps">
+            <w:drawing>
+              <wp:anchor distT="0" distB="0" distL="114300" distR="114300" simplePos="0" relativeHeight="251680768" behindDoc="0" locked="0" layoutInCell="1" allowOverlap="1" wp14:anchorId="41961082" wp14:editId="77B2B6EE">
+                <wp:simplePos x="0" y="0"/>
+                <wp:positionH relativeFrom="column">
+                  <wp:posOffset>4796286</wp:posOffset>
+                </wp:positionH>
+                <wp:positionV relativeFrom="paragraph">
+                  <wp:posOffset>1270852</wp:posOffset>
+                </wp:positionV>
+                <wp:extent cx="2901051" cy="3571336"/>
+                <wp:effectExtent l="38100" t="0" r="13970" b="86360"/>
+                <wp:wrapNone/>
+                <wp:docPr id="63" name="Connector: Elbow 63"/>
+                <wp:cNvGraphicFramePr/>
+                <a:graphic xmlns:a="http://schemas.openxmlformats.org/drawingml/2006/main">
+                  <a:graphicData uri="http://schemas.microsoft.com/office/word/2010/wordprocessingShape">
+                    <wps:wsp>
+                      <wps:cNvCnPr/>
+                      <wps:spPr>
+                        <a:xfrm flipH="1">
+                          <a:off x="0" y="0"/>
+                          <a:ext cx="2901051" cy="3571336"/>
+                        </a:xfrm>
+                        <a:prstGeom prst="bentConnector3">
+                          <a:avLst>
+                            <a:gd name="adj1" fmla="val 14519"/>
+                          </a:avLst>
+                        </a:prstGeom>
+                        <a:ln>
+                          <a:solidFill>
+                            <a:srgbClr val="385D8A"/>
+                          </a:solidFill>
+                          <a:tailEnd type="triangle"/>
+                        </a:ln>
+                        <a:effectLst/>
+                      </wps:spPr>
+                      <wps:style>
+                        <a:lnRef idx="2">
+                          <a:schemeClr val="accent1"/>
+                        </a:lnRef>
+                        <a:fillRef idx="0">
+                          <a:schemeClr val="accent1"/>
+                        </a:fillRef>
+                        <a:effectRef idx="1">
+                          <a:schemeClr val="accent1"/>
+                        </a:effectRef>
+                        <a:fontRef idx="minor">
+                          <a:schemeClr val="tx1"/>
+                        </a:fontRef>
+                      </wps:style>
+                      <wps:bodyPr/>
+                    </wps:wsp>
+                  </a:graphicData>
+                </a:graphic>
+                <wp14:sizeRelH relativeFrom="margin">
+                  <wp14:pctWidth>0</wp14:pctWidth>
+                </wp14:sizeRelH>
+                <wp14:sizeRelV relativeFrom="margin">
+                  <wp14:pctHeight>0</wp14:pctHeight>
+                </wp14:sizeRelV>
+              </wp:anchor>
+            </w:drawing>
+          </mc:Choice>
+          <mc:Fallback>
+            <w:pict>
+              <v:shapetype w14:anchorId="5F0EAA14" id="_x0000_t34" coordsize="21600,21600" o:spt="34" o:oned="t" adj="10800" path="m,l@0,0@0,21600,21600,21600e" filled="f">
+                <v:stroke joinstyle="miter"/>
+                <v:formulas>
+                  <v:f eqn="val #0"/>
+                </v:formulas>
+                <v:path arrowok="t" fillok="f" o:connecttype="none"/>
+                <v:handles>
+                  <v:h position="#0,center"/>
+                </v:handles>
+                <o:lock v:ext="edit" shapetype="t"/>
+              </v:shapetype>
+              <v:shape id="Connector: Elbow 63" o:spid="_x0000_s1026" type="#_x0000_t34" style="position:absolute;margin-left:377.65pt;margin-top:100.05pt;width:228.45pt;height:281.2pt;flip:x;z-index:251680768;visibility:visible;mso-wrap-style:square;mso-width-percent:0;mso-height-percent:0;mso-wrap-distance-left:9pt;mso-wrap-distance-top:0;mso-wrap-distance-right:9pt;mso-wrap-distance-bottom:0;mso-position-horizontal:absolute;mso-position-horizontal-relative:text;mso-position-vertical:absolute;mso-position-vertical-relative:text;mso-width-percent:0;mso-height-percent:0;mso-width-relative:margin;mso-height-relative:margin" o:gfxdata="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" adj="3136" strokecolor="#385d8a" strokeweight="2pt">
+                <v:stroke endarrow="block"/>
+              </v:shape>
+            </w:pict>
+          </mc:Fallback>
+        </mc:AlternateContent>
+      </w:r>
+      <w:r>
+        <w:rPr>
+          <w:b/>
+          <w:noProof/>
+        </w:rPr>
+        <mc:AlternateContent>
+          <mc:Choice Requires="wps">
+            <w:drawing>
+              <wp:anchor distT="0" distB="0" distL="114300" distR="114300" simplePos="0" relativeHeight="251676672" behindDoc="0" locked="0" layoutInCell="1" allowOverlap="1" wp14:anchorId="67017A9B" wp14:editId="561229A1">
+                <wp:simplePos x="0" y="0"/>
+                <wp:positionH relativeFrom="column">
+                  <wp:posOffset>2493033</wp:posOffset>
+                </wp:positionH>
+                <wp:positionV relativeFrom="paragraph">
+                  <wp:posOffset>3365501</wp:posOffset>
+                </wp:positionV>
+                <wp:extent cx="1259457" cy="1131426"/>
+                <wp:effectExtent l="38100" t="0" r="17145" b="88265"/>
+                <wp:wrapNone/>
+                <wp:docPr id="61" name="Connector: Elbow 61"/>
+                <wp:cNvGraphicFramePr/>
+                <a:graphic xmlns:a="http://schemas.openxmlformats.org/drawingml/2006/main">
+                  <a:graphicData uri="http://schemas.microsoft.com/office/word/2010/wordprocessingShape">
+                    <wps:wsp>
+                      <wps:cNvCnPr/>
+                      <wps:spPr>
+                        <a:xfrm flipH="1">
+                          <a:off x="0" y="0"/>
+                          <a:ext cx="1259457" cy="1131426"/>
+                        </a:xfrm>
+                        <a:prstGeom prst="bentConnector3">
+                          <a:avLst>
+                            <a:gd name="adj1" fmla="val 28344"/>
+                          </a:avLst>
+                        </a:prstGeom>
+                        <a:ln>
+                          <a:solidFill>
+                            <a:srgbClr val="385D8A"/>
+                          </a:solidFill>
+                          <a:tailEnd type="triangle"/>
+                        </a:ln>
+                        <a:effectLst/>
+                      </wps:spPr>
+                      <wps:style>
+                        <a:lnRef idx="2">
+                          <a:schemeClr val="accent1"/>
+                        </a:lnRef>
+                        <a:fillRef idx="0">
+                          <a:schemeClr val="accent1"/>
+                        </a:fillRef>
+                        <a:effectRef idx="1">
+                          <a:schemeClr val="accent1"/>
+                        </a:effectRef>
+                        <a:fontRef idx="minor">
+                          <a:schemeClr val="tx1"/>
+                        </a:fontRef>
+                      </wps:style>
+                      <wps:bodyPr/>
+                    </wps:wsp>
+                  </a:graphicData>
+                </a:graphic>
+                <wp14:sizeRelH relativeFrom="margin">
+                  <wp14:pctWidth>0</wp14:pctWidth>
+                </wp14:sizeRelH>
+                <wp14:sizeRelV relativeFrom="margin">
+                  <wp14:pctHeight>0</wp14:pctHeight>
+                </wp14:sizeRelV>
+              </wp:anchor>
+            </w:drawing>
+          </mc:Choice>
+          <mc:Fallback>
+            <w:pict>
+              <v:shape w14:anchorId="4FB70CF4" id="Connector: Elbow 61" o:spid="_x0000_s1026" type="#_x0000_t34" style="position:absolute;margin-left:196.3pt;margin-top:265pt;width:99.15pt;height:89.1pt;flip:x;z-index:251676672;visibility:visible;mso-wrap-style:square;mso-width-percent:0;mso-height-percent:0;mso-wrap-distance-left:9pt;mso-wrap-distance-top:0;mso-wrap-distance-right:9pt;mso-wrap-distance-bottom:0;mso-position-horizontal:absolute;mso-position-horizontal-relative:text;mso-position-vertical:absolute;mso-position-vertical-relative:text;mso-width-percent:0;mso-height-percent:0;mso-width-relative:margin;mso-height-relative:margin" o:gfxdata="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" adj="6122" strokecolor="#385d8a" strokeweight="2pt">
+                <v:stroke endarrow="block"/>
+              </v:shape>
+            </w:pict>
+          </mc:Fallback>
+        </mc:AlternateContent>
+      </w:r>
+      <w:r>
+        <w:rPr>
+          <w:b/>
+          <w:noProof/>
+        </w:rPr>
+        <mc:AlternateContent>
+          <mc:Choice Requires="wps">
+            <w:drawing>
+              <wp:anchor distT="0" distB="0" distL="114300" distR="114300" simplePos="0" relativeHeight="251674624" behindDoc="0" locked="0" layoutInCell="1" allowOverlap="1" wp14:anchorId="0151A8EC" wp14:editId="5A95D21C">
+                <wp:simplePos x="0" y="0"/>
+                <wp:positionH relativeFrom="column">
+                  <wp:posOffset>3508111</wp:posOffset>
+                </wp:positionH>
+                <wp:positionV relativeFrom="paragraph">
+                  <wp:posOffset>3063875</wp:posOffset>
+                </wp:positionV>
+                <wp:extent cx="1819910" cy="300355"/>
+                <wp:effectExtent l="0" t="0" r="27940" b="23495"/>
+                <wp:wrapNone/>
+                <wp:docPr id="60" name="Rectangle 60"/>
+                <wp:cNvGraphicFramePr/>
+                <a:graphic xmlns:a="http://schemas.openxmlformats.org/drawingml/2006/main">
+                  <a:graphicData uri="http://schemas.microsoft.com/office/word/2010/wordprocessingShape">
+                    <wps:wsp>
+                      <wps:cNvSpPr/>
+                      <wps:spPr>
+                        <a:xfrm>
+                          <a:off x="0" y="0"/>
+                          <a:ext cx="1819910" cy="300355"/>
+                        </a:xfrm>
+                        <a:prstGeom prst="rect">
+                          <a:avLst/>
+                        </a:prstGeom>
+                        <a:noFill/>
+                      </wps:spPr>
+                      <wps:style>
+                        <a:lnRef idx="2">
+                          <a:schemeClr val="accent1">
+                            <a:shade val="50000"/>
+                          </a:schemeClr>
+                        </a:lnRef>
+                        <a:fillRef idx="1">
+                          <a:schemeClr val="accent1"/>
+                        </a:fillRef>
+                        <a:effectRef idx="0">
+                          <a:schemeClr val="accent1"/>
+                        </a:effectRef>
+                        <a:fontRef idx="minor">
+                          <a:schemeClr val="lt1"/>
+                        </a:fontRef>
+                      </wps:style>
+                      <wps:bodyPr rot="0" spcFirstLastPara="0" vertOverflow="overflow" horzOverflow="overflow" vert="horz" wrap="square" lIns="91440" tIns="45720" rIns="91440" bIns="45720" numCol="1" spcCol="0" rtlCol="0" fromWordArt="0" anchor="ctr" anchorCtr="0" forceAA="0" compatLnSpc="1">
+                        <a:prstTxWarp prst="textNoShape">
+                          <a:avLst/>
+                        </a:prstTxWarp>
+                        <a:noAutofit/>
+                      </wps:bodyPr>
+                    </wps:wsp>
+                  </a:graphicData>
+                </a:graphic>
+                <wp14:sizeRelH relativeFrom="margin">
+                  <wp14:pctWidth>0</wp14:pctWidth>
+                </wp14:sizeRelH>
+                <wp14:sizeRelV relativeFrom="margin">
+                  <wp14:pctHeight>0</wp14:pctHeight>
+                </wp14:sizeRelV>
+              </wp:anchor>
+            </w:drawing>
+          </mc:Choice>
+          <mc:Fallback>
+            <w:pict>
+              <v:rect w14:anchorId="7D5B021D" id="Rectangle 60" o:spid="_x0000_s1026" style="position:absolute;margin-left:276.25pt;margin-top:241.25pt;width:143.3pt;height:23.65pt;z-index:251674624;visibility:visible;mso-wrap-style:square;mso-width-percent:0;mso-height-percent:0;mso-wrap-distance-left:9pt;mso-wrap-distance-top:0;mso-wrap-distance-right:9pt;mso-wrap-distance-bottom:0;mso-position-horizontal:absolute;mso-position-horizontal-relative:text;mso-position-vertical:absolute;mso-position-vertical-relative:text;mso-width-percent:0;mso-height-percent:0;mso-width-relative:margin;mso-height-relative:margin;v-text-anchor:middle" o:gfxdata="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" filled="f" strokecolor="#243f60 [1604]" strokeweight="2pt"/>
+            </w:pict>
+          </mc:Fallback>
+        </mc:AlternateContent>
+      </w:r>
+      <w:r>
+        <w:rPr>
+          <w:b/>
+          <w:noProof/>
+        </w:rPr>
+        <mc:AlternateContent>
+          <mc:Choice Requires="wps">
+            <w:drawing>
+              <wp:anchor distT="0" distB="0" distL="114300" distR="114300" simplePos="0" relativeHeight="251664384" behindDoc="0" locked="0" layoutInCell="1" allowOverlap="1" wp14:anchorId="26CF436E" wp14:editId="1DD2FC9C">
+                <wp:simplePos x="0" y="0"/>
+                <wp:positionH relativeFrom="column">
+                  <wp:posOffset>845389</wp:posOffset>
+                </wp:positionH>
+                <wp:positionV relativeFrom="paragraph">
+                  <wp:posOffset>2952571</wp:posOffset>
+                </wp:positionV>
+                <wp:extent cx="873436" cy="1171192"/>
+                <wp:effectExtent l="381000" t="0" r="22225" b="86360"/>
+                <wp:wrapNone/>
+                <wp:docPr id="55" name="Connector: Elbow 55"/>
+                <wp:cNvGraphicFramePr/>
+                <a:graphic xmlns:a="http://schemas.openxmlformats.org/drawingml/2006/main">
+                  <a:graphicData uri="http://schemas.microsoft.com/office/word/2010/wordprocessingShape">
+                    <wps:wsp>
+                      <wps:cNvCnPr/>
+                      <wps:spPr>
+                        <a:xfrm>
+                          <a:off x="0" y="0"/>
+                          <a:ext cx="873436" cy="1171192"/>
+                        </a:xfrm>
+                        <a:prstGeom prst="bentConnector3">
+                          <a:avLst>
+                            <a:gd name="adj1" fmla="val -42385"/>
+                          </a:avLst>
+                        </a:prstGeom>
+                        <a:ln>
+                          <a:solidFill>
+                            <a:srgbClr val="385D8A"/>
+                          </a:solidFill>
+                          <a:tailEnd type="triangle"/>
+                        </a:ln>
+                        <a:effectLst/>
+                      </wps:spPr>
+                      <wps:style>
+                        <a:lnRef idx="2">
+                          <a:schemeClr val="accent1"/>
+                        </a:lnRef>
+                        <a:fillRef idx="0">
+                          <a:schemeClr val="accent1"/>
+                        </a:fillRef>
+                        <a:effectRef idx="1">
+                          <a:schemeClr val="accent1"/>
+                        </a:effectRef>
+                        <a:fontRef idx="minor">
+                          <a:schemeClr val="tx1"/>
+                        </a:fontRef>
+                      </wps:style>
+                      <wps:bodyPr/>
+                    </wps:wsp>
+                  </a:graphicData>
+                </a:graphic>
+                <wp14:sizeRelH relativeFrom="margin">
+                  <wp14:pctWidth>0</wp14:pctWidth>
+                </wp14:sizeRelH>
+                <wp14:sizeRelV relativeFrom="margin">
+                  <wp14:pctHeight>0</wp14:pctHeight>
+                </wp14:sizeRelV>
+              </wp:anchor>
+            </w:drawing>
+          </mc:Choice>
+          <mc:Fallback>
+            <w:pict>
+              <v:shape w14:anchorId="4E039630" id="Connector: Elbow 55" o:spid="_x0000_s1026" type="#_x0000_t34" style="position:absolute;margin-left:66.55pt;margin-top:232.5pt;width:68.75pt;height:92.2pt;z-index:251664384;visibility:visible;mso-wrap-style:square;mso-width-percent:0;mso-height-percent:0;mso-wrap-distance-left:9pt;mso-wrap-distance-top:0;mso-wrap-distance-right:9pt;mso-wrap-distance-bottom:0;mso-position-horizontal:absolute;mso-position-horizontal-relative:text;mso-position-vertical:absolute;mso-position-vertical-relative:text;mso-width-percent:0;mso-height-percent:0;mso-width-relative:margin;mso-height-relative:margin" o:gfxdata="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" adj="-9155" strokecolor="#385d8a" strokeweight="2pt">
+                <v:stroke endarrow="block"/>
+              </v:shape>
+            </w:pict>
+          </mc:Fallback>
+        </mc:AlternateContent>
+      </w:r>
+      <w:r>
+        <w:rPr>
+          <w:b/>
+          <w:noProof/>
+        </w:rPr>
+        <mc:AlternateContent>
+          <mc:Choice Requires="wps">
+            <w:drawing>
+              <wp:anchor distT="0" distB="0" distL="114300" distR="114300" simplePos="0" relativeHeight="251662336" behindDoc="0" locked="0" layoutInCell="1" allowOverlap="1" wp14:anchorId="19BEEBBD" wp14:editId="5C117B45">
+                <wp:simplePos x="0" y="0"/>
+                <wp:positionH relativeFrom="column">
+                  <wp:posOffset>543464</wp:posOffset>
+                </wp:positionH>
+                <wp:positionV relativeFrom="paragraph">
+                  <wp:posOffset>597991</wp:posOffset>
+                </wp:positionV>
+                <wp:extent cx="7729220" cy="2355012"/>
+                <wp:effectExtent l="0" t="0" r="24130" b="26670"/>
+                <wp:wrapNone/>
+                <wp:docPr id="54" name="Rectangle 54"/>
+                <wp:cNvGraphicFramePr/>
+                <a:graphic xmlns:a="http://schemas.openxmlformats.org/drawingml/2006/main">
+                  <a:graphicData uri="http://schemas.microsoft.com/office/word/2010/wordprocessingShape">
+                    <wps:wsp>
+                      <wps:cNvSpPr/>
+                      <wps:spPr>
+                        <a:xfrm>
+                          <a:off x="0" y="0"/>
+                          <a:ext cx="7729220" cy="2355012"/>
+                        </a:xfrm>
+                        <a:prstGeom prst="rect">
+                          <a:avLst/>
+                        </a:prstGeom>
+                        <a:noFill/>
+                        <a:ln>
+                          <a:solidFill>
+                            <a:srgbClr val="385D8A"/>
+                          </a:solidFill>
+                        </a:ln>
+                      </wps:spPr>
+                      <wps:style>
+                        <a:lnRef idx="2">
+                          <a:schemeClr val="accent1">
+                            <a:shade val="50000"/>
+                          </a:schemeClr>
+                        </a:lnRef>
+                        <a:fillRef idx="1">
+                          <a:schemeClr val="accent1"/>
+                        </a:fillRef>
+                        <a:effectRef idx="0">
+                          <a:schemeClr val="accent1"/>
+                        </a:effectRef>
+                        <a:fontRef idx="minor">
+                          <a:schemeClr val="lt1"/>
+                        </a:fontRef>
+                      </wps:style>
+                      <wps:bodyPr rot="0" spcFirstLastPara="0" vertOverflow="overflow" horzOverflow="overflow" vert="horz" wrap="square" lIns="91440" tIns="45720" rIns="91440" bIns="45720" numCol="1" spcCol="0" rtlCol="0" fromWordArt="0" anchor="ctr" anchorCtr="0" forceAA="0" compatLnSpc="1">
+                        <a:prstTxWarp prst="textNoShape">
+                          <a:avLst/>
+                        </a:prstTxWarp>
+                        <a:noAutofit/>
+                      </wps:bodyPr>
+                    </wps:wsp>
+                  </a:graphicData>
+                </a:graphic>
+                <wp14:sizeRelH relativeFrom="margin">
+                  <wp14:pctWidth>0</wp14:pctWidth>
+                </wp14:sizeRelH>
+                <wp14:sizeRelV relativeFrom="margin">
+                  <wp14:pctHeight>0</wp14:pctHeight>
+                </wp14:sizeRelV>
+              </wp:anchor>
+            </w:drawing>
+          </mc:Choice>
+          <mc:Fallback>
+            <w:pict>
+              <v:rect w14:anchorId="20602CA0" id="Rectangle 54" o:spid="_x0000_s1026" style="position:absolute;margin-left:42.8pt;margin-top:47.1pt;width:608.6pt;height:185.45pt;z-index:251662336;visibility:visible;mso-wrap-style:square;mso-width-percent:0;mso-height-percent:0;mso-wrap-distance-left:9pt;mso-wrap-distance-top:0;mso-wrap-distance-right:9pt;mso-wrap-distance-bottom:0;mso-position-horizontal:absolute;mso-position-horizontal-relative:text;mso-position-vertical:absolute;mso-position-vertical-relative:text;mso-width-percent:0;mso-height-percent:0;mso-width-relative:margin;mso-height-relative:margin;v-text-anchor:middle" o:gfxdata="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" filled="f" strokecolor="#385d8a" strokeweight="2pt"/>
+            </w:pict>
+          </mc:Fallback>
+        </mc:AlternateContent>
+      </w:r>
+      <w:r>
+        <w:rPr>
+          <w:b/>
+          <w:noProof/>
+        </w:rPr>
+        <mc:AlternateContent>
+          <mc:Choice Requires="wps">
+            <w:drawing>
+              <wp:anchor distT="0" distB="0" distL="114300" distR="114300" simplePos="0" relativeHeight="251670528" behindDoc="0" locked="0" layoutInCell="1" allowOverlap="1" wp14:anchorId="7A9928EE" wp14:editId="49904019">
+                <wp:simplePos x="0" y="0"/>
+                <wp:positionH relativeFrom="column">
+                  <wp:posOffset>5025761</wp:posOffset>
+                </wp:positionH>
+                <wp:positionV relativeFrom="paragraph">
+                  <wp:posOffset>739775</wp:posOffset>
+                </wp:positionV>
+                <wp:extent cx="669925" cy="219710"/>
+                <wp:effectExtent l="0" t="0" r="15875" b="27940"/>
+                <wp:wrapNone/>
+                <wp:docPr id="58" name="Rectangle 58"/>
+                <wp:cNvGraphicFramePr/>
+                <a:graphic xmlns:a="http://schemas.openxmlformats.org/drawingml/2006/main">
+                  <a:graphicData uri="http://schemas.microsoft.com/office/word/2010/wordprocessingShape">
+                    <wps:wsp>
+                      <wps:cNvSpPr/>
+                      <wps:spPr>
+                        <a:xfrm>
+                          <a:off x="0" y="0"/>
+                          <a:ext cx="669925" cy="219710"/>
+                        </a:xfrm>
+                        <a:prstGeom prst="rect">
+                          <a:avLst/>
+                        </a:prstGeom>
+                        <a:noFill/>
+                      </wps:spPr>
+                      <wps:style>
+                        <a:lnRef idx="2">
+                          <a:schemeClr val="accent1">
+                            <a:shade val="50000"/>
+                          </a:schemeClr>
+                        </a:lnRef>
+                        <a:fillRef idx="1">
+                          <a:schemeClr val="accent1"/>
+                        </a:fillRef>
+                        <a:effectRef idx="0">
+                          <a:schemeClr val="accent1"/>
+                        </a:effectRef>
+                        <a:fontRef idx="minor">
+                          <a:schemeClr val="lt1"/>
+                        </a:fontRef>
+                      </wps:style>
+                      <wps:bodyPr rot="0" spcFirstLastPara="0" vertOverflow="overflow" horzOverflow="overflow" vert="horz" wrap="square" lIns="91440" tIns="45720" rIns="91440" bIns="45720" numCol="1" spcCol="0" rtlCol="0" fromWordArt="0" anchor="ctr" anchorCtr="0" forceAA="0" compatLnSpc="1">
+                        <a:prstTxWarp prst="textNoShape">
+                          <a:avLst/>
+                        </a:prstTxWarp>
+                        <a:noAutofit/>
+                      </wps:bodyPr>
+                    </wps:wsp>
+                  </a:graphicData>
+                </a:graphic>
+                <wp14:sizeRelH relativeFrom="margin">
+                  <wp14:pctWidth>0</wp14:pctWidth>
+                </wp14:sizeRelH>
+                <wp14:sizeRelV relativeFrom="margin">
+                  <wp14:pctHeight>0</wp14:pctHeight>
+                </wp14:sizeRelV>
+              </wp:anchor>
+            </w:drawing>
+          </mc:Choice>
+          <mc:Fallback>
+            <w:pict>
+              <v:rect w14:anchorId="793FCD9D" id="Rectangle 58" o:spid="_x0000_s1026" style="position:absolute;margin-left:395.75pt;margin-top:58.25pt;width:52.75pt;height:17.3pt;z-index:251670528;visibility:visible;mso-wrap-style:square;mso-width-percent:0;mso-height-percent:0;mso-wrap-distance-left:9pt;mso-wrap-distance-top:0;mso-wrap-distance-right:9pt;mso-wrap-distance-bottom:0;mso-position-horizontal:absolute;mso-position-horizontal-relative:text;mso-position-vertical:absolute;mso-position-vertical-relative:text;mso-width-percent:0;mso-height-percent:0;mso-width-relative:margin;mso-height-relative:margin;v-text-anchor:middle" o:gfxdata="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" filled="f" strokecolor="#243f60 [1604]" strokeweight="2pt"/>
+            </w:pict>
+          </mc:Fallback>
+        </mc:AlternateContent>
+      </w:r>
+      <w:r>
+        <w:rPr>
+          <w:b/>
+          <w:noProof/>
+        </w:rPr>
+        <mc:AlternateContent>
+          <mc:Choice Requires="wps">
+            <w:drawing>
+              <wp:anchor distT="0" distB="0" distL="114300" distR="114300" simplePos="0" relativeHeight="251678720" behindDoc="0" locked="0" layoutInCell="1" allowOverlap="1" wp14:anchorId="7E175ED3" wp14:editId="3947C7F0">
+                <wp:simplePos x="0" y="0"/>
+                <wp:positionH relativeFrom="column">
+                  <wp:posOffset>7599872</wp:posOffset>
+                </wp:positionH>
+                <wp:positionV relativeFrom="paragraph">
+                  <wp:posOffset>1063818</wp:posOffset>
+                </wp:positionV>
+                <wp:extent cx="538324" cy="207034"/>
+                <wp:effectExtent l="0" t="0" r="14605" b="21590"/>
+                <wp:wrapNone/>
+                <wp:docPr id="62" name="Rectangle 62"/>
+                <wp:cNvGraphicFramePr/>
+                <a:graphic xmlns:a="http://schemas.openxmlformats.org/drawingml/2006/main">
+                  <a:graphicData uri="http://schemas.microsoft.com/office/word/2010/wordprocessingShape">
+                    <wps:wsp>
+                      <wps:cNvSpPr/>
+                      <wps:spPr>
+                        <a:xfrm>
+                          <a:off x="0" y="0"/>
+                          <a:ext cx="538324" cy="207034"/>
+                        </a:xfrm>
+                        <a:prstGeom prst="rect">
+                          <a:avLst/>
+                        </a:prstGeom>
+                        <a:noFill/>
+                      </wps:spPr>
+                      <wps:style>
+                        <a:lnRef idx="2">
+                          <a:schemeClr val="accent1">
+                            <a:shade val="50000"/>
+                          </a:schemeClr>
+                        </a:lnRef>
+                        <a:fillRef idx="1">
+                          <a:schemeClr val="accent1"/>
+                        </a:fillRef>
+                        <a:effectRef idx="0">
+                          <a:schemeClr val="accent1"/>
+                        </a:effectRef>
+                        <a:fontRef idx="minor">
+                          <a:schemeClr val="lt1"/>
+                        </a:fontRef>
+                      </wps:style>
+                      <wps:bodyPr rot="0" spcFirstLastPara="0" vertOverflow="overflow" horzOverflow="overflow" vert="horz" wrap="square" lIns="91440" tIns="45720" rIns="91440" bIns="45720" numCol="1" spcCol="0" rtlCol="0" fromWordArt="0" anchor="ctr" anchorCtr="0" forceAA="0" compatLnSpc="1">
+                        <a:prstTxWarp prst="textNoShape">
+                          <a:avLst/>
+                        </a:prstTxWarp>
+                        <a:noAutofit/>
+                      </wps:bodyPr>
+                    </wps:wsp>
+                  </a:graphicData>
+                </a:graphic>
+                <wp14:sizeRelH relativeFrom="margin">
+                  <wp14:pctWidth>0</wp14:pctWidth>
+                </wp14:sizeRelH>
+                <wp14:sizeRelV relativeFrom="margin">
+                  <wp14:pctHeight>0</wp14:pctHeight>
+                </wp14:sizeRelV>
+              </wp:anchor>
+            </w:drawing>
+          </mc:Choice>
+          <mc:Fallback>
+            <w:pict>
+              <v:rect w14:anchorId="5458A450" id="Rectangle 62" o:spid="_x0000_s1026" style="position:absolute;margin-left:598.4pt;margin-top:83.75pt;width:42.4pt;height:16.3pt;z-index:251678720;visibility:visible;mso-wrap-style:square;mso-width-percent:0;mso-height-percent:0;mso-wrap-distance-left:9pt;mso-wrap-distance-top:0;mso-wrap-distance-right:9pt;mso-wrap-distance-bottom:0;mso-position-horizontal:absolute;mso-position-horizontal-relative:text;mso-position-vertical:absolute;mso-position-vertical-relative:text;mso-width-percent:0;mso-height-percent:0;mso-width-relative:margin;mso-height-relative:margin;v-text-anchor:middle" o:gfxdata="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" filled="f" strokecolor="#243f60 [1604]" strokeweight="2pt"/>
+            </w:pict>
+          </mc:Fallback>
+        </mc:AlternateContent>
+      </w:r>
+      <w:r>
+        <w:rPr>
+          <w:b/>
+          <w:noProof/>
+        </w:rPr>
+        <mc:AlternateContent>
+          <mc:Choice Requires="wps">
+            <w:drawing>
+              <wp:anchor distT="0" distB="0" distL="114300" distR="114300" simplePos="0" relativeHeight="251666432" behindDoc="0" locked="0" layoutInCell="1" allowOverlap="1" wp14:anchorId="01494A16" wp14:editId="75C819EC">
+                <wp:simplePos x="0" y="0"/>
+                <wp:positionH relativeFrom="column">
+                  <wp:posOffset>6370691</wp:posOffset>
+                </wp:positionH>
+                <wp:positionV relativeFrom="paragraph">
+                  <wp:posOffset>80010</wp:posOffset>
+                </wp:positionV>
+                <wp:extent cx="1750695" cy="379095"/>
+                <wp:effectExtent l="0" t="0" r="20955" b="20955"/>
+                <wp:wrapNone/>
+                <wp:docPr id="56" name="Rectangle 56"/>
+                <wp:cNvGraphicFramePr/>
+                <a:graphic xmlns:a="http://schemas.openxmlformats.org/drawingml/2006/main">
+                  <a:graphicData uri="http://schemas.microsoft.com/office/word/2010/wordprocessingShape">
+                    <wps:wsp>
+                      <wps:cNvSpPr/>
+                      <wps:spPr>
+                        <a:xfrm>
+                          <a:off x="0" y="0"/>
+                          <a:ext cx="1750695" cy="379095"/>
+                        </a:xfrm>
+                        <a:prstGeom prst="rect">
+                          <a:avLst/>
+                        </a:prstGeom>
+                        <a:noFill/>
+                      </wps:spPr>
+                      <wps:style>
+                        <a:lnRef idx="2">
+                          <a:schemeClr val="accent1">
+                            <a:shade val="50000"/>
+                          </a:schemeClr>
+                        </a:lnRef>
+                        <a:fillRef idx="1">
+                          <a:schemeClr val="accent1"/>
+                        </a:fillRef>
+                        <a:effectRef idx="0">
+                          <a:schemeClr val="accent1"/>
+                        </a:effectRef>
+                        <a:fontRef idx="minor">
+                          <a:schemeClr val="lt1"/>
+                        </a:fontRef>
+                      </wps:style>
+                      <wps:bodyPr rot="0" spcFirstLastPara="0" vertOverflow="overflow" horzOverflow="overflow" vert="horz" wrap="square" lIns="91440" tIns="45720" rIns="91440" bIns="45720" numCol="1" spcCol="0" rtlCol="0" fromWordArt="0" anchor="ctr" anchorCtr="0" forceAA="0" compatLnSpc="1">
+                        <a:prstTxWarp prst="textNoShape">
+                          <a:avLst/>
+                        </a:prstTxWarp>
+                        <a:noAutofit/>
+                      </wps:bodyPr>
+                    </wps:wsp>
+                  </a:graphicData>
+                </a:graphic>
+                <wp14:sizeRelH relativeFrom="margin">
+                  <wp14:pctWidth>0</wp14:pctWidth>
+                </wp14:sizeRelH>
+                <wp14:sizeRelV relativeFrom="margin">
+                  <wp14:pctHeight>0</wp14:pctHeight>
+                </wp14:sizeRelV>
+              </wp:anchor>
+            </w:drawing>
+          </mc:Choice>
+          <mc:Fallback>
+            <w:pict>
+              <v:rect w14:anchorId="5C0BC571" id="Rectangle 56" o:spid="_x0000_s1026" style="position:absolute;margin-left:501.65pt;margin-top:6.3pt;width:137.85pt;height:29.85pt;z-index:251666432;visibility:visible;mso-wrap-style:square;mso-width-percent:0;mso-height-percent:0;mso-wrap-distance-left:9pt;mso-wrap-distance-top:0;mso-wrap-distance-right:9pt;mso-wrap-distance-bottom:0;mso-position-horizontal:absolute;mso-position-horizontal-relative:text;mso-position-vertical:absolute;mso-position-vertical-relative:text;mso-width-percent:0;mso-height-percent:0;mso-width-relative:margin;mso-height-relative:margin;v-text-anchor:middle" o:gfxdata="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" filled="f" strokecolor="#243f60 [1604]" strokeweight="2pt"/>
+            </w:pict>
+          </mc:Fallback>
+        </mc:AlternateContent>
+      </w:r>
+      <w:r>
+        <w:rPr>
+          <w:b/>
+          <w:noProof/>
+        </w:rPr>
+        <mc:AlternateContent>
+          <mc:Choice Requires="wps">
+            <w:drawing>
+              <wp:anchor distT="0" distB="0" distL="114300" distR="114300" simplePos="0" relativeHeight="251672576" behindDoc="0" locked="0" layoutInCell="1" allowOverlap="1" wp14:anchorId="6397DF2C" wp14:editId="1A1C77A3">
+                <wp:simplePos x="0" y="0"/>
+                <wp:positionH relativeFrom="column">
+                  <wp:posOffset>3761116</wp:posOffset>
+                </wp:positionH>
+                <wp:positionV relativeFrom="paragraph">
+                  <wp:posOffset>951673</wp:posOffset>
+                </wp:positionV>
+                <wp:extent cx="1783284" cy="3735238"/>
+                <wp:effectExtent l="38100" t="0" r="426720" b="93980"/>
+                <wp:wrapNone/>
+                <wp:docPr id="59" name="Connector: Elbow 59"/>
+                <wp:cNvGraphicFramePr/>
+                <a:graphic xmlns:a="http://schemas.openxmlformats.org/drawingml/2006/main">
+                  <a:graphicData uri="http://schemas.microsoft.com/office/word/2010/wordprocessingShape">
+                    <wps:wsp>
+                      <wps:cNvCnPr/>
+                      <wps:spPr>
+                        <a:xfrm flipH="1">
+                          <a:off x="0" y="0"/>
+                          <a:ext cx="1783284" cy="3735238"/>
+                        </a:xfrm>
+                        <a:prstGeom prst="bentConnector3">
+                          <a:avLst>
+                            <a:gd name="adj1" fmla="val -22246"/>
+                          </a:avLst>
+                        </a:prstGeom>
+                        <a:ln>
+                          <a:solidFill>
+                            <a:srgbClr val="385D8A"/>
+                          </a:solidFill>
+                          <a:tailEnd type="triangle"/>
+                        </a:ln>
+                        <a:effectLst/>
+                      </wps:spPr>
+                      <wps:style>
+                        <a:lnRef idx="2">
+                          <a:schemeClr val="accent1"/>
+                        </a:lnRef>
+                        <a:fillRef idx="0">
+                          <a:schemeClr val="accent1"/>
+                        </a:fillRef>
+                        <a:effectRef idx="1">
+                          <a:schemeClr val="accent1"/>
+                        </a:effectRef>
+                        <a:fontRef idx="minor">
+                          <a:schemeClr val="tx1"/>
+                        </a:fontRef>
+                      </wps:style>
+                      <wps:bodyPr/>
+                    </wps:wsp>
+                  </a:graphicData>
+                </a:graphic>
+                <wp14:sizeRelH relativeFrom="margin">
+                  <wp14:pctWidth>0</wp14:pctWidth>
+                </wp14:sizeRelH>
+                <wp14:sizeRelV relativeFrom="margin">
+                  <wp14:pctHeight>0</wp14:pctHeight>
+                </wp14:sizeRelV>
+              </wp:anchor>
+            </w:drawing>
+          </mc:Choice>
+          <mc:Fallback>
+            <w:pict>
+              <v:shape w14:anchorId="1FAC23BC" id="Connector: Elbow 59" o:spid="_x0000_s1026" type="#_x0000_t34" style="position:absolute;margin-left:296.15pt;margin-top:74.95pt;width:140.4pt;height:294.1pt;flip:x;z-index:251672576;visibility:visible;mso-wrap-style:square;mso-width-percent:0;mso-height-percent:0;mso-wrap-distance-left:9pt;mso-wrap-distance-top:0;mso-wrap-distance-right:9pt;mso-wrap-distance-bottom:0;mso-position-horizontal:absolute;mso-position-horizontal-relative:text;mso-position-vertical:absolute;mso-position-vertical-relative:text;mso-width-percent:0;mso-height-percent:0;mso-width-relative:margin;mso-height-relative:margin" o:gfxdata="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" adj="-4805" strokecolor="#385d8a" strokeweight="2pt">
+                <v:stroke endarrow="block"/>
+              </v:shape>
+            </w:pict>
+          </mc:Fallback>
+        </mc:AlternateContent>
+      </w:r>
+      <w:r>
+        <w:rPr>
+          <w:b/>
+          <w:noProof/>
+        </w:rPr>
+        <mc:AlternateContent>
+          <mc:Choice Requires="wps">
+            <w:drawing>
+              <wp:anchor distT="0" distB="0" distL="114300" distR="114300" simplePos="0" relativeHeight="251668480" behindDoc="0" locked="0" layoutInCell="1" allowOverlap="1" wp14:anchorId="65BD9212" wp14:editId="3E618C18">
+                <wp:simplePos x="0" y="0"/>
+                <wp:positionH relativeFrom="margin">
+                  <wp:posOffset>2820837</wp:posOffset>
+                </wp:positionH>
+                <wp:positionV relativeFrom="paragraph">
+                  <wp:posOffset>459968</wp:posOffset>
+                </wp:positionV>
+                <wp:extent cx="5106298" cy="4584005"/>
+                <wp:effectExtent l="38100" t="0" r="742315" b="102870"/>
+                <wp:wrapNone/>
+                <wp:docPr id="57" name="Connector: Elbow 57"/>
+                <wp:cNvGraphicFramePr/>
+                <a:graphic xmlns:a="http://schemas.openxmlformats.org/drawingml/2006/main">
+                  <a:graphicData uri="http://schemas.microsoft.com/office/word/2010/wordprocessingShape">
+                    <wps:wsp>
+                      <wps:cNvCnPr/>
+                      <wps:spPr>
+                        <a:xfrm flipH="1">
+                          <a:off x="0" y="0"/>
+                          <a:ext cx="5106298" cy="4584005"/>
+                        </a:xfrm>
+                        <a:prstGeom prst="bentConnector3">
+                          <a:avLst>
+                            <a:gd name="adj1" fmla="val -14000"/>
+                          </a:avLst>
+                        </a:prstGeom>
+                        <a:ln>
+                          <a:solidFill>
+                            <a:srgbClr val="385D8A"/>
+                          </a:solidFill>
+                          <a:tailEnd type="triangle"/>
+                        </a:ln>
+                        <a:effectLst/>
+                      </wps:spPr>
+                      <wps:style>
+                        <a:lnRef idx="2">
+                          <a:schemeClr val="accent1"/>
+                        </a:lnRef>
+                        <a:fillRef idx="0">
+                          <a:schemeClr val="accent1"/>
+                        </a:fillRef>
+                        <a:effectRef idx="1">
+                          <a:schemeClr val="accent1"/>
+                        </a:effectRef>
+                        <a:fontRef idx="minor">
+                          <a:schemeClr val="tx1"/>
+                        </a:fontRef>
+                      </wps:style>
+                      <wps:bodyPr/>
+                    </wps:wsp>
+                  </a:graphicData>
+                </a:graphic>
+                <wp14:sizeRelH relativeFrom="margin">
+                  <wp14:pctWidth>0</wp14:pctWidth>
+                </wp14:sizeRelH>
+                <wp14:sizeRelV relativeFrom="margin">
+                  <wp14:pctHeight>0</wp14:pctHeight>
+                </wp14:sizeRelV>
+              </wp:anchor>
+            </w:drawing>
+          </mc:Choice>
+          <mc:Fallback>
+            <w:pict>
+              <v:shape w14:anchorId="1CD2CA0C" id="Connector: Elbow 57" o:spid="_x0000_s1026" type="#_x0000_t34" style="position:absolute;margin-left:222.1pt;margin-top:36.2pt;width:402.05pt;height:360.95pt;flip:x;z-index:251668480;visibility:visible;mso-wrap-style:square;mso-width-percent:0;mso-height-percent:0;mso-wrap-distance-left:9pt;mso-wrap-distance-top:0;mso-wrap-distance-right:9pt;mso-wrap-distance-bottom:0;mso-position-horizontal:absolute;mso-position-horizontal-relative:margin;mso-position-vertical:absolute;mso-position-vertical-relative:text;mso-width-percent:0;mso-height-percent:0;mso-width-relative:margin;mso-height-relative:margin" o:gfxdata="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" adj="-3024" strokecolor="#385d8a" strokeweight="2pt">
+                <v:stroke endarrow="block"/>
+                <w10:wrap anchorx="margin"/>
+              </v:shape>
+            </w:pict>
+          </mc:Fallback>
+        </mc:AlternateContent>
+      </w:r>
+      <w:r>
+        <w:rPr>
+          <w:b/>
+          <w:noProof/>
+        </w:rPr>
+        <mc:AlternateContent>
+          <mc:Choice Requires="wps">
+            <w:drawing>
+              <wp:anchor distT="0" distB="0" distL="114300" distR="114300" simplePos="0" relativeHeight="251660288" behindDoc="0" locked="0" layoutInCell="1" allowOverlap="1" wp14:anchorId="7757BBBF" wp14:editId="539F167D">
+                <wp:simplePos x="0" y="0"/>
+                <wp:positionH relativeFrom="column">
+                  <wp:posOffset>687787</wp:posOffset>
+                </wp:positionH>
+                <wp:positionV relativeFrom="paragraph">
+                  <wp:posOffset>423516</wp:posOffset>
+                </wp:positionV>
+                <wp:extent cx="1035989" cy="3889817"/>
+                <wp:effectExtent l="457200" t="0" r="12065" b="92075"/>
+                <wp:wrapNone/>
+                <wp:docPr id="53" name="Connector: Elbow 53"/>
+                <wp:cNvGraphicFramePr/>
+                <a:graphic xmlns:a="http://schemas.openxmlformats.org/drawingml/2006/main">
+                  <a:graphicData uri="http://schemas.microsoft.com/office/word/2010/wordprocessingShape">
+                    <wps:wsp>
+                      <wps:cNvCnPr/>
+                      <wps:spPr>
+                        <a:xfrm>
+                          <a:off x="0" y="0"/>
+                          <a:ext cx="1035989" cy="3889817"/>
+                        </a:xfrm>
+                        <a:prstGeom prst="bentConnector3">
+                          <a:avLst>
+                            <a:gd name="adj1" fmla="val -42385"/>
+                          </a:avLst>
+                        </a:prstGeom>
+                        <a:ln>
+                          <a:solidFill>
+                            <a:srgbClr val="385D8A"/>
+                          </a:solidFill>
+                          <a:tailEnd type="triangle"/>
+                        </a:ln>
+                        <a:effectLst/>
+                      </wps:spPr>
+                      <wps:style>
+                        <a:lnRef idx="2">
+                          <a:schemeClr val="accent1"/>
+                        </a:lnRef>
+                        <a:fillRef idx="0">
+                          <a:schemeClr val="accent1"/>
+                        </a:fillRef>
+                        <a:effectRef idx="1">
+                          <a:schemeClr val="accent1"/>
+                        </a:effectRef>
+                        <a:fontRef idx="minor">
+                          <a:schemeClr val="tx1"/>
+                        </a:fontRef>
+                      </wps:style>
+                      <wps:bodyPr/>
+                    </wps:wsp>
+                  </a:graphicData>
+                </a:graphic>
+                <wp14:sizeRelH relativeFrom="margin">
+                  <wp14:pctWidth>0</wp14:pctWidth>
+                </wp14:sizeRelH>
+                <wp14:sizeRelV relativeFrom="margin">
+                  <wp14:pctHeight>0</wp14:pctHeight>
+                </wp14:sizeRelV>
+              </wp:anchor>
+            </w:drawing>
+          </mc:Choice>
+          <mc:Fallback>
+            <w:pict>
+              <v:shape w14:anchorId="079A0687" id="Connector: Elbow 53" o:spid="_x0000_s1026" type="#_x0000_t34" style="position:absolute;margin-left:54.15pt;margin-top:33.35pt;width:81.55pt;height:306.3pt;z-index:251660288;visibility:visible;mso-wrap-style:square;mso-width-percent:0;mso-height-percent:0;mso-wrap-distance-left:9pt;mso-wrap-distance-top:0;mso-wrap-distance-right:9pt;mso-wrap-distance-bottom:0;mso-position-horizontal:absolute;mso-position-horizontal-relative:text;mso-position-vertical:absolute;mso-position-vertical-relative:text;mso-width-percent:0;mso-height-percent:0;mso-width-relative:margin;mso-height-relative:margin" o:gfxdata="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" adj="-9155" strokecolor="#385d8a" strokeweight="2pt">
+                <v:stroke endarrow="block"/>
+              </v:shape>
+            </w:pict>
+          </mc:Fallback>
+        </mc:AlternateContent>
+      </w:r>
+      <w:r>
+        <w:rPr>
+          <w:b/>
+          <w:noProof/>
+        </w:rPr>
+        <mc:AlternateContent>
+          <mc:Choice Requires="wps">
+            <w:drawing>
+              <wp:anchor distT="0" distB="0" distL="114300" distR="114300" simplePos="0" relativeHeight="251659264" behindDoc="0" locked="0" layoutInCell="1" allowOverlap="1" wp14:anchorId="47A55EC0" wp14:editId="34EB25DF">
+                <wp:simplePos x="0" y="0"/>
+                <wp:positionH relativeFrom="column">
+                  <wp:posOffset>679450</wp:posOffset>
+                </wp:positionH>
+                <wp:positionV relativeFrom="paragraph">
+                  <wp:posOffset>120346</wp:posOffset>
+                </wp:positionV>
+                <wp:extent cx="1031240" cy="300355"/>
+                <wp:effectExtent l="0" t="0" r="16510" b="23495"/>
+                <wp:wrapNone/>
+                <wp:docPr id="52" name="Rectangle 52"/>
+                <wp:cNvGraphicFramePr/>
+                <a:graphic xmlns:a="http://schemas.openxmlformats.org/drawingml/2006/main">
+                  <a:graphicData uri="http://schemas.microsoft.com/office/word/2010/wordprocessingShape">
+                    <wps:wsp>
+                      <wps:cNvSpPr/>
+                      <wps:spPr>
+                        <a:xfrm>
+                          <a:off x="0" y="0"/>
+                          <a:ext cx="1031240" cy="300355"/>
+                        </a:xfrm>
+                        <a:prstGeom prst="rect">
+                          <a:avLst/>
+                        </a:prstGeom>
+                        <a:noFill/>
+                      </wps:spPr>
+                      <wps:style>
+                        <a:lnRef idx="2">
+                          <a:schemeClr val="accent1">
+                            <a:shade val="50000"/>
+                          </a:schemeClr>
+                        </a:lnRef>
+                        <a:fillRef idx="1">
+                          <a:schemeClr val="accent1"/>
+                        </a:fillRef>
+                        <a:effectRef idx="0">
+                          <a:schemeClr val="accent1"/>
+                        </a:effectRef>
+                        <a:fontRef idx="minor">
+                          <a:schemeClr val="lt1"/>
+                        </a:fontRef>
+                      </wps:style>
+                      <wps:bodyPr rot="0" spcFirstLastPara="0" vertOverflow="overflow" horzOverflow="overflow" vert="horz" wrap="square" lIns="91440" tIns="45720" rIns="91440" bIns="45720" numCol="1" spcCol="0" rtlCol="0" fromWordArt="0" anchor="ctr" anchorCtr="0" forceAA="0" compatLnSpc="1">
+                        <a:prstTxWarp prst="textNoShape">
+                          <a:avLst/>
+                        </a:prstTxWarp>
+                        <a:noAutofit/>
+                      </wps:bodyPr>
+                    </wps:wsp>
+                  </a:graphicData>
+                </a:graphic>
+                <wp14:sizeRelV relativeFrom="margin">
+                  <wp14:pctHeight>0</wp14:pctHeight>
+                </wp14:sizeRelV>
+              </wp:anchor>
+            </w:drawing>
+          </mc:Choice>
+          <mc:Fallback>
+            <w:pict>
+              <v:rect w14:anchorId="4DEB540C" id="Rectangle 52" o:spid="_x0000_s1026" style="position:absolute;margin-left:53.5pt;margin-top:9.5pt;width:81.2pt;height:23.65pt;z-index:251659264;visibility:visible;mso-wrap-style:square;mso-height-percent:0;mso-wrap-distance-left:9pt;mso-wrap-distance-top:0;mso-wrap-distance-right:9pt;mso-wrap-distance-bottom:0;mso-position-horizontal:absolute;mso-position-horizontal-relative:text;mso-position-vertical:absolute;mso-position-vertical-relative:text;mso-height-percent:0;mso-height-relative:margin;v-text-anchor:middle" o:gfxdata="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" filled="f" strokecolor="#243f60 [1604]" strokeweight="2pt"/>
+            </w:pict>
+          </mc:Fallback>
+        </mc:AlternateContent>
+      </w:r>
+      <w:r>
+        <w:rPr>
+          <w:b/>
+          <w:noProof/>
+        </w:rPr>
         <w:drawing>
-          <wp:inline distT="0" distB="0" distL="0" distR="0" wp14:anchorId="5E5135A2" wp14:editId="1B694734">
-            <wp:extent cx="5393737" cy="2346242"/>
-            <wp:effectExtent l="0" t="0" r="0" b="0"/>
+          <wp:inline distT="0" distB="0" distL="0" distR="0" wp14:anchorId="5E5135A2" wp14:editId="11CE13AB">
+            <wp:extent cx="7808480" cy="3873260"/>
+            <wp:effectExtent l="0" t="0" r="2540" b="0"/>
             <wp:docPr id="49" name="Picture 49"/>
             <wp:cNvGraphicFramePr>
               <a:graphicFrameLocks xmlns:a="http://schemas.openxmlformats.org/drawingml/2006/main" noChangeAspect="1"/>
@@ -4752,20 +5717,20 @@
                     <pic:cNvPicPr/>
                   </pic:nvPicPr>
                   <pic:blipFill rotWithShape="1">
-                    <a:blip r:embed="rId29" cstate="print">
+                    <a:blip r:embed="rId29">
                       <a:extLst>
                         <a:ext uri="{28A0092B-C50C-407E-A947-70E740481C1C}">
                           <a14:useLocalDpi xmlns:a14="http://schemas.microsoft.com/office/drawing/2010/main" val="0"/>
                         </a:ext>
                       </a:extLst>
                     </a:blip>
-                    <a:srcRect t="8949"/>
+                    <a:srcRect l="2039" t="8223" r="3866" b="1979"/>
                     <a:stretch/>
                   </pic:blipFill>
                   <pic:spPr bwMode="auto">
                     <a:xfrm>
                       <a:off x="0" y="0"/>
-                      <a:ext cx="5394777" cy="2346695"/>
+                      <a:ext cx="7810374" cy="3874199"/>
                     </a:xfrm>
                     <a:prstGeom prst="rect">
                       <a:avLst/>
@@ -4788,9 +5753,129 @@
     </w:p>
     <w:p>
       <w:pPr>
+        <w:spacing w:before="0" w:after="0"/>
+        <w:ind w:left="2880" w:firstLine="0"/>
         <w:rPr>
           <w:rFonts w:ascii="Times New Roman" w:hAnsi="Times New Roman" w:cs="Times New Roman"/>
-          <w:b/>
+        </w:rPr>
+      </w:pPr>
+      <w:r>
+        <w:rPr>
+          <w:rFonts w:ascii="Times New Roman" w:hAnsi="Times New Roman" w:cs="Times New Roman"/>
+        </w:rPr>
+        <w:t>Tên lớp đối tượng</w:t>
+      </w:r>
+    </w:p>
+    <w:p>
+      <w:pPr>
+        <w:spacing w:before="0" w:after="0"/>
+        <w:ind w:left="2880" w:firstLine="0"/>
+        <w:rPr>
+          <w:rFonts w:ascii="Times New Roman" w:hAnsi="Times New Roman" w:cs="Times New Roman"/>
+        </w:rPr>
+      </w:pPr>
+      <w:r>
+        <w:rPr>
+          <w:rFonts w:ascii="Times New Roman" w:hAnsi="Times New Roman" w:cs="Times New Roman"/>
+        </w:rPr>
+        <w:t>Danh sách đối tượng</w:t>
+      </w:r>
+    </w:p>
+    <w:p>
+      <w:pPr>
+        <w:spacing w:before="0" w:after="0"/>
+        <w:ind w:left="2880" w:firstLine="0"/>
+        <w:rPr>
+          <w:rFonts w:ascii="Times New Roman" w:hAnsi="Times New Roman" w:cs="Times New Roman"/>
+        </w:rPr>
+      </w:pPr>
+      <w:r>
+        <w:rPr>
+          <w:rFonts w:ascii="Times New Roman" w:hAnsi="Times New Roman" w:cs="Times New Roman"/>
+        </w:rPr>
+        <w:t>Phân trang</w:t>
+      </w:r>
+    </w:p>
+    <w:p>
+      <w:pPr>
+        <w:spacing w:before="0" w:after="0"/>
+        <w:ind w:left="2880" w:firstLine="0"/>
+        <w:rPr>
+          <w:rFonts w:ascii="Times New Roman" w:hAnsi="Times New Roman" w:cs="Times New Roman"/>
+        </w:rPr>
+      </w:pPr>
+      <w:r>
+        <w:rPr>
+          <w:rFonts w:ascii="Times New Roman" w:hAnsi="Times New Roman" w:cs="Times New Roman"/>
+        </w:rPr>
+        <w:t>Phân loại đối tượn</w:t>
+      </w:r>
+      <w:r>
+        <w:rPr>
+          <w:rFonts w:ascii="Times New Roman" w:hAnsi="Times New Roman" w:cs="Times New Roman"/>
+        </w:rPr>
+        <w:t>g</w:t>
+      </w:r>
+      <w:r>
+        <w:rPr>
+          <w:rFonts w:ascii="Times New Roman" w:hAnsi="Times New Roman" w:cs="Times New Roman"/>
+        </w:rPr>
+        <w:t xml:space="preserve"> theo màu sắc</w:t>
+      </w:r>
+    </w:p>
+    <w:p>
+      <w:pPr>
+        <w:spacing w:before="0" w:after="0"/>
+        <w:ind w:left="2880" w:firstLine="0"/>
+        <w:rPr>
+          <w:rFonts w:ascii="Times New Roman" w:hAnsi="Times New Roman" w:cs="Times New Roman"/>
+        </w:rPr>
+      </w:pPr>
+      <w:r>
+        <w:rPr>
+          <w:rFonts w:ascii="Times New Roman" w:hAnsi="Times New Roman" w:cs="Times New Roman"/>
+        </w:rPr>
+        <w:t>Xem thông tin chi tiết</w:t>
+      </w:r>
+      <w:r>
+        <w:rPr>
+          <w:rFonts w:ascii="Times New Roman" w:hAnsi="Times New Roman" w:cs="Times New Roman"/>
+        </w:rPr>
+        <w:t>,</w:t>
+      </w:r>
+      <w:r>
+        <w:rPr>
+          <w:rFonts w:ascii="Times New Roman" w:hAnsi="Times New Roman" w:cs="Times New Roman"/>
+        </w:rPr>
+        <w:t xml:space="preserve"> cập nhật thông tin</w:t>
+      </w:r>
+      <w:r>
+        <w:rPr>
+          <w:rFonts w:ascii="Times New Roman" w:hAnsi="Times New Roman" w:cs="Times New Roman"/>
+        </w:rPr>
+        <w:t xml:space="preserve"> và xóa</w:t>
+      </w:r>
+    </w:p>
+    <w:p>
+      <w:pPr>
+        <w:spacing w:before="0" w:after="0"/>
+        <w:ind w:left="2880" w:firstLine="0"/>
+        <w:rPr>
+          <w:rFonts w:ascii="Times New Roman" w:hAnsi="Times New Roman" w:cs="Times New Roman"/>
+        </w:rPr>
+      </w:pPr>
+      <w:r>
+        <w:rPr>
+          <w:rFonts w:ascii="Times New Roman" w:hAnsi="Times New Roman" w:cs="Times New Roman"/>
+        </w:rPr>
+        <w:t>Thanh tìm kiếm</w:t>
+      </w:r>
+    </w:p>
+    <w:p>
+      <w:pPr>
+        <w:ind w:left="2880" w:firstLine="0"/>
+        <w:rPr>
+          <w:rFonts w:ascii="Times New Roman" w:hAnsi="Times New Roman" w:cs="Times New Roman"/>
           <w:color w:val="000000"/>
           <w:sz w:val="26"/>
           <w:szCs w:val="26"/>
@@ -4805,7 +5890,7 @@
       </w:pPr>
       <w:r>
         <w:rPr>
-          <w:b/>
+          <w:rFonts w:ascii="Times New Roman" w:hAnsi="Times New Roman" w:cs="Times New Roman"/>
         </w:rPr>
         <w:br w:type="page"/>
       </w:r>
@@ -4830,8 +5915,6 @@
         </w:rPr>
         <w:t xml:space="preserve">thông tin chi tiết </w:t>
       </w:r>
-      <w:bookmarkStart w:id="1" w:name="_GoBack"/>
-      <w:bookmarkEnd w:id="1"/>
     </w:p>
     <w:p>
       <w:pPr>
@@ -4851,9 +5934,9 @@
           <w:noProof/>
         </w:rPr>
         <w:drawing>
-          <wp:inline distT="0" distB="0" distL="0" distR="0" wp14:anchorId="5EFE45DB" wp14:editId="6D295EEF">
-            <wp:extent cx="4911252" cy="2123689"/>
-            <wp:effectExtent l="0" t="0" r="3810" b="0"/>
+          <wp:inline distT="0" distB="0" distL="0" distR="0" wp14:anchorId="5EFE45DB" wp14:editId="0CA49C20">
+            <wp:extent cx="7382758" cy="3509501"/>
+            <wp:effectExtent l="0" t="0" r="0" b="0"/>
             <wp:docPr id="50" name="Picture 50"/>
             <wp:cNvGraphicFramePr>
               <a:graphicFrameLocks xmlns:a="http://schemas.openxmlformats.org/drawingml/2006/main" noChangeAspect="1"/>
@@ -4866,20 +5949,20 @@
                     <pic:cNvPicPr/>
                   </pic:nvPicPr>
                   <pic:blipFill rotWithShape="1">
-                    <a:blip r:embed="rId30" cstate="print">
+                    <a:blip r:embed="rId30">
                       <a:extLst>
                         <a:ext uri="{28A0092B-C50C-407E-A947-70E740481C1C}">
                           <a14:useLocalDpi xmlns:a14="http://schemas.microsoft.com/office/drawing/2010/main" val="0"/>
                         </a:ext>
                       </a:extLst>
                     </a:blip>
-                    <a:srcRect t="9489"/>
+                    <a:srcRect t="8542"/>
                     <a:stretch/>
                   </pic:blipFill>
                   <pic:spPr bwMode="auto">
                     <a:xfrm>
                       <a:off x="0" y="0"/>
-                      <a:ext cx="4912026" cy="2124024"/>
+                      <a:ext cx="7383832" cy="3510011"/>
                     </a:xfrm>
                     <a:prstGeom prst="rect">
                       <a:avLst/>
@@ -4899,6 +5982,91 @@
           </wp:inline>
         </w:drawing>
       </w:r>
+    </w:p>
+    <w:p>
+      <w:pPr>
+        <w:pStyle w:val="TuNormal"/>
+        <w:rPr>
+          <w:b/>
+        </w:rPr>
+      </w:pPr>
+      <w:r>
+        <w:rPr>
+          <w:b/>
+        </w:rPr>
+        <w:t>Cập nhật</w:t>
+      </w:r>
+      <w:r>
+        <w:rPr>
+          <w:b/>
+        </w:rPr>
+        <w:t xml:space="preserve"> thông tin </w:t>
+      </w:r>
+    </w:p>
+    <w:p>
+      <w:pPr>
+        <w:pStyle w:val="TuNormal"/>
+        <w:numPr>
+          <w:ilvl w:val="0"/>
+          <w:numId w:val="0"/>
+        </w:numPr>
+      </w:pPr>
+      <w:r>
+        <w:rPr>
+          <w:noProof/>
+        </w:rPr>
+        <w:lastRenderedPageBreak/>
+        <w:drawing>
+          <wp:inline distT="0" distB="0" distL="0" distR="0" wp14:anchorId="55F76B07" wp14:editId="44416C2C">
+            <wp:extent cx="8046143" cy="3828427"/>
+            <wp:effectExtent l="0" t="0" r="0" b="635"/>
+            <wp:docPr id="64" name="Picture 64"/>
+            <wp:cNvGraphicFramePr>
+              <a:graphicFrameLocks xmlns:a="http://schemas.openxmlformats.org/drawingml/2006/main" noChangeAspect="1"/>
+            </wp:cNvGraphicFramePr>
+            <a:graphic xmlns:a="http://schemas.openxmlformats.org/drawingml/2006/main">
+              <a:graphicData uri="http://schemas.openxmlformats.org/drawingml/2006/picture">
+                <pic:pic xmlns:pic="http://schemas.openxmlformats.org/drawingml/2006/picture">
+                  <pic:nvPicPr>
+                    <pic:cNvPr id="64" name="My table - Bootsnipp.com 2017-11-30 3.png"/>
+                    <pic:cNvPicPr/>
+                  </pic:nvPicPr>
+                  <pic:blipFill rotWithShape="1">
+                    <a:blip r:embed="rId31">
+                      <a:extLst>
+                        <a:ext uri="{28A0092B-C50C-407E-A947-70E740481C1C}">
+                          <a14:useLocalDpi xmlns:a14="http://schemas.microsoft.com/office/drawing/2010/main" val="0"/>
+                        </a:ext>
+                      </a:extLst>
+                    </a:blip>
+                    <a:srcRect t="8457"/>
+                    <a:stretch/>
+                  </pic:blipFill>
+                  <pic:spPr bwMode="auto">
+                    <a:xfrm>
+                      <a:off x="0" y="0"/>
+                      <a:ext cx="8046720" cy="3828702"/>
+                    </a:xfrm>
+                    <a:prstGeom prst="rect">
+                      <a:avLst/>
+                    </a:prstGeom>
+                    <a:ln>
+                      <a:noFill/>
+                    </a:ln>
+                    <a:extLst>
+                      <a:ext uri="{53640926-AAD7-44D8-BBD7-CCE9431645EC}">
+                        <a14:shadowObscured xmlns:a14="http://schemas.microsoft.com/office/drawing/2010/main"/>
+                      </a:ext>
+                    </a:extLst>
+                  </pic:spPr>
+                </pic:pic>
+              </a:graphicData>
+            </a:graphic>
+          </wp:inline>
+        </w:drawing>
+      </w:r>
+      <w:bookmarkStart w:id="1" w:name="_GoBack"/>
+      <w:bookmarkEnd w:id="1"/>
     </w:p>
     <w:p>
       <w:pPr>
@@ -5189,7 +6357,7 @@
                           </pic:cNvPicPr>
                         </pic:nvPicPr>
                         <pic:blipFill>
-                          <a:blip r:embed="rId31">
+                          <a:blip r:embed="rId32">
                             <a:extLst>
                               <a:ext uri="{28A0092B-C50C-407E-A947-70E740481C1C}">
                                 <a14:useLocalDpi xmlns:a14="http://schemas.microsoft.com/office/drawing/2010/main" val="0"/>
@@ -5532,7 +6700,7 @@
                           </pic:cNvPicPr>
                         </pic:nvPicPr>
                         <pic:blipFill>
-                          <a:blip r:embed="rId32">
+                          <a:blip r:embed="rId33">
                             <a:extLst>
                               <a:ext uri="{28A0092B-C50C-407E-A947-70E740481C1C}">
                                 <a14:useLocalDpi xmlns:a14="http://schemas.microsoft.com/office/drawing/2010/main" val="0"/>
@@ -5809,7 +6977,7 @@
                           </pic:cNvPicPr>
                         </pic:nvPicPr>
                         <pic:blipFill>
-                          <a:blip r:embed="rId33">
+                          <a:blip r:embed="rId34">
                             <a:extLst>
                               <a:ext uri="{28A0092B-C50C-407E-A947-70E740481C1C}">
                                 <a14:useLocalDpi xmlns:a14="http://schemas.microsoft.com/office/drawing/2010/main" val="0"/>
@@ -6647,6 +7815,36 @@
   </w:num>
   <w:num w:numId="16">
     <w:abstractNumId w:val="4"/>
+  </w:num>
+  <w:num w:numId="17">
+    <w:abstractNumId w:val="4"/>
+    <w:lvlOverride w:ilvl="0">
+      <w:startOverride w:val="1"/>
+    </w:lvlOverride>
+    <w:lvlOverride w:ilvl="1">
+      <w:startOverride w:val="1"/>
+    </w:lvlOverride>
+    <w:lvlOverride w:ilvl="2">
+      <w:startOverride w:val="1"/>
+    </w:lvlOverride>
+    <w:lvlOverride w:ilvl="3">
+      <w:startOverride w:val="1"/>
+    </w:lvlOverride>
+    <w:lvlOverride w:ilvl="4">
+      <w:startOverride w:val="1"/>
+    </w:lvlOverride>
+    <w:lvlOverride w:ilvl="5">
+      <w:startOverride w:val="1"/>
+    </w:lvlOverride>
+    <w:lvlOverride w:ilvl="6">
+      <w:startOverride w:val="1"/>
+    </w:lvlOverride>
+    <w:lvlOverride w:ilvl="7">
+      <w:startOverride w:val="1"/>
+    </w:lvlOverride>
+    <w:lvlOverride w:ilvl="8">
+      <w:startOverride w:val="1"/>
+    </w:lvlOverride>
   </w:num>
   <w:numIdMacAtCleanup w:val="9"/>
 </w:numbering>
@@ -8585,7 +9783,7 @@
 </file>
 
 <file path=customXml/itemProps2.xml><?xml version="1.0" encoding="utf-8"?>
-<ds:datastoreItem xmlns:ds="http://schemas.openxmlformats.org/officeDocument/2006/customXml" ds:itemID="{5360F7AF-5FB3-4A30-B6C8-4F3767972D9A}">
+<ds:datastoreItem xmlns:ds="http://schemas.openxmlformats.org/officeDocument/2006/customXml" ds:itemID="{7AEECEAA-2A34-4E9C-8C27-4B573035F3FA}">
   <ds:schemaRefs>
     <ds:schemaRef ds:uri="http://schemas.openxmlformats.org/officeDocument/2006/bibliography"/>
   </ds:schemaRefs>

</xml_diff>